<commit_message>
Update reflectie en feedback with daniel en benjamins content
</commit_message>
<xml_diff>
--- a/! Documentation/Reflectie en Feedback.docx
+++ b/! Documentation/Reflectie en Feedback.docx
@@ -737,7 +737,7 @@
               <w:vertAlign w:val="baseline"/>
               <w:rtl w:val="0"/>
             </w:rPr>
-            <w:t xml:space="preserve">3</w:t>
+            <w:t xml:space="preserve">4</w:t>
           </w:r>
           <w:r>
             <w:fldChar w:fldCharType="end"/>
@@ -825,7 +825,7 @@
               <w:vertAlign w:val="baseline"/>
               <w:rtl w:val="0"/>
             </w:rPr>
-            <w:t xml:space="preserve">3</w:t>
+            <w:t xml:space="preserve">4</w:t>
           </w:r>
           <w:r>
             <w:fldChar w:fldCharType="end"/>
@@ -843,11 +843,34 @@
             </w:tabs>
             <w:spacing w:before="60" w:line="240" w:lineRule="auto"/>
             <w:ind w:left="360" w:firstLine="0"/>
-            <w:rPr/>
+            <w:rPr>
+              <w:rFonts w:ascii="Arial" w:cs="Arial" w:eastAsia="Arial" w:hAnsi="Arial"/>
+              <w:b w:val="0"/>
+              <w:i w:val="0"/>
+              <w:smallCaps w:val="0"/>
+              <w:strike w:val="0"/>
+              <w:color w:val="000000"/>
+              <w:sz w:val="22"/>
+              <w:szCs w:val="22"/>
+              <w:u w:val="none"/>
+              <w:shd w:fill="auto" w:val="clear"/>
+              <w:vertAlign w:val="baseline"/>
+            </w:rPr>
           </w:pPr>
           <w:hyperlink w:anchor="_heading=h.papxxib6q7tu">
             <w:r>
               <w:rPr>
+                <w:rFonts w:ascii="Arial" w:cs="Arial" w:eastAsia="Arial" w:hAnsi="Arial"/>
+                <w:b w:val="0"/>
+                <w:i w:val="0"/>
+                <w:smallCaps w:val="0"/>
+                <w:strike w:val="0"/>
+                <w:color w:val="000000"/>
+                <w:sz w:val="22"/>
+                <w:szCs w:val="22"/>
+                <w:u w:val="none"/>
+                <w:shd w:fill="auto" w:val="clear"/>
+                <w:vertAlign w:val="baseline"/>
                 <w:rtl w:val="0"/>
               </w:rPr>
               <w:t xml:space="preserve">Ontwikkeldoel</w:t>
@@ -855,6 +878,17 @@
           </w:hyperlink>
           <w:r>
             <w:rPr>
+              <w:rFonts w:ascii="Arial" w:cs="Arial" w:eastAsia="Arial" w:hAnsi="Arial"/>
+              <w:b w:val="0"/>
+              <w:i w:val="0"/>
+              <w:smallCaps w:val="0"/>
+              <w:strike w:val="0"/>
+              <w:color w:val="000000"/>
+              <w:sz w:val="22"/>
+              <w:szCs w:val="22"/>
+              <w:u w:val="none"/>
+              <w:shd w:fill="auto" w:val="clear"/>
+              <w:vertAlign w:val="baseline"/>
               <w:rtl w:val="0"/>
             </w:rPr>
             <w:tab/>
@@ -866,9 +900,20 @@
           </w:r>
           <w:r>
             <w:rPr>
-              <w:rtl w:val="0"/>
-            </w:rPr>
-            <w:t xml:space="preserve">4</w:t>
+              <w:rFonts w:ascii="Arial" w:cs="Arial" w:eastAsia="Arial" w:hAnsi="Arial"/>
+              <w:b w:val="0"/>
+              <w:i w:val="0"/>
+              <w:smallCaps w:val="0"/>
+              <w:strike w:val="0"/>
+              <w:color w:val="000000"/>
+              <w:sz w:val="22"/>
+              <w:szCs w:val="22"/>
+              <w:u w:val="none"/>
+              <w:shd w:fill="auto" w:val="clear"/>
+              <w:vertAlign w:val="baseline"/>
+              <w:rtl w:val="0"/>
+            </w:rPr>
+            <w:t xml:space="preserve">5</w:t>
           </w:r>
           <w:r>
             <w:fldChar w:fldCharType="end"/>
@@ -956,7 +1001,95 @@
               <w:vertAlign w:val="baseline"/>
               <w:rtl w:val="0"/>
             </w:rPr>
-            <w:t xml:space="preserve">5</w:t>
+            <w:t xml:space="preserve">6</w:t>
+          </w:r>
+          <w:r>
+            <w:fldChar w:fldCharType="end"/>
+          </w:r>
+          <w:r>
+            <w:rPr>
+              <w:rtl w:val="0"/>
+            </w:rPr>
+          </w:r>
+        </w:p>
+        <w:p>
+          <w:pPr>
+            <w:tabs>
+              <w:tab w:val="right" w:pos="9030"/>
+            </w:tabs>
+            <w:spacing w:before="200" w:line="240" w:lineRule="auto"/>
+            <w:ind w:left="0" w:firstLine="0"/>
+            <w:rPr>
+              <w:rFonts w:ascii="Arial" w:cs="Arial" w:eastAsia="Arial" w:hAnsi="Arial"/>
+              <w:b w:val="1"/>
+              <w:i w:val="0"/>
+              <w:smallCaps w:val="0"/>
+              <w:strike w:val="0"/>
+              <w:color w:val="000000"/>
+              <w:sz w:val="22"/>
+              <w:szCs w:val="22"/>
+              <w:u w:val="none"/>
+              <w:shd w:fill="auto" w:val="clear"/>
+              <w:vertAlign w:val="baseline"/>
+            </w:rPr>
+          </w:pPr>
+          <w:hyperlink w:anchor="_heading=h.eh3xxmb087pz">
+            <w:r>
+              <w:rPr>
+                <w:rFonts w:ascii="Arial" w:cs="Arial" w:eastAsia="Arial" w:hAnsi="Arial"/>
+                <w:b w:val="1"/>
+                <w:i w:val="0"/>
+                <w:smallCaps w:val="0"/>
+                <w:strike w:val="0"/>
+                <w:color w:val="000000"/>
+                <w:sz w:val="22"/>
+                <w:szCs w:val="22"/>
+                <w:u w:val="none"/>
+                <w:shd w:fill="auto" w:val="clear"/>
+                <w:vertAlign w:val="baseline"/>
+                <w:rtl w:val="0"/>
+              </w:rPr>
+              <w:t xml:space="preserve">Niklas Leeuwin</w:t>
+            </w:r>
+          </w:hyperlink>
+          <w:r>
+            <w:rPr>
+              <w:rFonts w:ascii="Arial" w:cs="Arial" w:eastAsia="Arial" w:hAnsi="Arial"/>
+              <w:b w:val="1"/>
+              <w:i w:val="0"/>
+              <w:smallCaps w:val="0"/>
+              <w:strike w:val="0"/>
+              <w:color w:val="000000"/>
+              <w:sz w:val="22"/>
+              <w:szCs w:val="22"/>
+              <w:u w:val="none"/>
+              <w:shd w:fill="auto" w:val="clear"/>
+              <w:vertAlign w:val="baseline"/>
+              <w:rtl w:val="0"/>
+            </w:rPr>
+            <w:tab/>
+          </w:r>
+          <w:r>
+            <w:fldChar w:fldCharType="begin"/>
+            <w:instrText xml:space="preserve"> PAGEREF _heading=h.eh3xxmb087pz \h </w:instrText>
+            <w:fldChar w:fldCharType="separate"/>
+          </w:r>
+          <w:r>
+            <w:rPr>
+              <w:rFonts w:ascii="Arial" w:cs="Arial" w:eastAsia="Arial" w:hAnsi="Arial"/>
+              <w:b w:val="1"/>
+              <w:i w:val="0"/>
+              <w:smallCaps w:val="0"/>
+              <w:strike w:val="0"/>
+              <w:color w:val="000000"/>
+              <w:sz w:val="22"/>
+              <w:szCs w:val="22"/>
+              <w:u w:val="none"/>
+              <w:shd w:fill="auto" w:val="clear"/>
+              <w:vertAlign w:val="baseline"/>
+              <w:rtl w:val="0"/>
+            </w:rPr>
+            <w:t xml:space="preserve">8</w:t>
           </w:r>
           <w:r>
             <w:fldChar w:fldCharType="end"/>
@@ -973,7 +1106,7 @@
               <w:tab w:val="right" w:pos="9030"/>
             </w:tabs>
             <w:spacing w:before="60" w:line="240" w:lineRule="auto"/>
-            <w:ind w:left="720" w:firstLine="0"/>
+            <w:ind w:left="360" w:firstLine="0"/>
             <w:rPr>
               <w:rFonts w:ascii="Arial" w:cs="Arial" w:eastAsia="Arial" w:hAnsi="Arial"/>
               <w:b w:val="0"/>
@@ -988,7 +1121,7 @@
               <w:vertAlign w:val="baseline"/>
             </w:rPr>
           </w:pPr>
-          <w:hyperlink w:anchor="_heading=h.tyjcwt">
+          <w:hyperlink w:anchor="_heading=h.qnrxg2cvtcgj">
             <w:r>
               <w:rPr>
                 <w:rFonts w:ascii="Arial" w:cs="Arial" w:eastAsia="Arial" w:hAnsi="Arial"/>
@@ -1004,7 +1137,7 @@
                 <w:vertAlign w:val="baseline"/>
                 <w:rtl w:val="0"/>
               </w:rPr>
-              <w:t xml:space="preserve">Niklas</w:t>
+              <w:t xml:space="preserve">Reflectie</w:t>
             </w:r>
           </w:hyperlink>
           <w:r>
@@ -1026,7 +1159,7 @@
           </w:r>
           <w:r>
             <w:fldChar w:fldCharType="begin"/>
-            <w:instrText xml:space="preserve"> PAGEREF _heading=h.tyjcwt \h </w:instrText>
+            <w:instrText xml:space="preserve"> PAGEREF _heading=h.qnrxg2cvtcgj \h </w:instrText>
             <w:fldChar w:fldCharType="separate"/>
           </w:r>
           <w:r>
@@ -1044,7 +1177,7 @@
               <w:vertAlign w:val="baseline"/>
               <w:rtl w:val="0"/>
             </w:rPr>
-            <w:t xml:space="preserve">5</w:t>
+            <w:t xml:space="preserve">8</w:t>
           </w:r>
           <w:r>
             <w:fldChar w:fldCharType="end"/>
@@ -1061,7 +1194,50 @@
               <w:tab w:val="right" w:pos="9030"/>
             </w:tabs>
             <w:spacing w:before="60" w:line="240" w:lineRule="auto"/>
-            <w:ind w:left="720" w:firstLine="0"/>
+            <w:ind w:left="360" w:firstLine="0"/>
+            <w:rPr/>
+          </w:pPr>
+          <w:hyperlink w:anchor="_heading=h.dlr2fm0rsb">
+            <w:r>
+              <w:rPr>
+                <w:rtl w:val="0"/>
+              </w:rPr>
+              <w:t xml:space="preserve">Ontwikkeldoel</w:t>
+            </w:r>
+          </w:hyperlink>
+          <w:r>
+            <w:rPr>
+              <w:rtl w:val="0"/>
+            </w:rPr>
+            <w:tab/>
+          </w:r>
+          <w:r>
+            <w:fldChar w:fldCharType="begin"/>
+            <w:instrText xml:space="preserve"> PAGEREF _heading=h.dlr2fm0rsb \h </w:instrText>
+            <w:fldChar w:fldCharType="separate"/>
+          </w:r>
+          <w:r>
+            <w:rPr>
+              <w:rtl w:val="0"/>
+            </w:rPr>
+            <w:t xml:space="preserve">9</w:t>
+          </w:r>
+          <w:r>
+            <w:fldChar w:fldCharType="end"/>
+          </w:r>
+          <w:r>
+            <w:rPr>
+              <w:rtl w:val="0"/>
+            </w:rPr>
+          </w:r>
+        </w:p>
+        <w:p>
+          <w:pPr>
+            <w:tabs>
+              <w:tab w:val="right" w:pos="9030"/>
+            </w:tabs>
+            <w:spacing w:before="60" w:line="240" w:lineRule="auto"/>
+            <w:ind w:left="360" w:firstLine="0"/>
             <w:rPr>
               <w:rFonts w:ascii="Arial" w:cs="Arial" w:eastAsia="Arial" w:hAnsi="Arial"/>
               <w:b w:val="0"/>
@@ -1076,7 +1252,7 @@
               <w:vertAlign w:val="baseline"/>
             </w:rPr>
           </w:pPr>
-          <w:hyperlink w:anchor="_heading=h.3dy6vkm">
+          <w:hyperlink w:anchor="_heading=h.5er24fg5j5l6">
             <w:r>
               <w:rPr>
                 <w:rFonts w:ascii="Arial" w:cs="Arial" w:eastAsia="Arial" w:hAnsi="Arial"/>
@@ -1092,7 +1268,7 @@
                 <w:vertAlign w:val="baseline"/>
                 <w:rtl w:val="0"/>
               </w:rPr>
-              <w:t xml:space="preserve">Kamiel</w:t>
+              <w:t xml:space="preserve">Feedback</w:t>
             </w:r>
           </w:hyperlink>
           <w:r>
@@ -1114,7 +1290,7 @@
           </w:r>
           <w:r>
             <w:fldChar w:fldCharType="begin"/>
-            <w:instrText xml:space="preserve"> PAGEREF _heading=h.3dy6vkm \h </w:instrText>
+            <w:instrText xml:space="preserve"> PAGEREF _heading=h.5er24fg5j5l6 \h </w:instrText>
             <w:fldChar w:fldCharType="separate"/>
           </w:r>
           <w:r>
@@ -1132,183 +1308,7 @@
               <w:vertAlign w:val="baseline"/>
               <w:rtl w:val="0"/>
             </w:rPr>
-            <w:t xml:space="preserve">5</w:t>
-          </w:r>
-          <w:r>
-            <w:fldChar w:fldCharType="end"/>
-          </w:r>
-          <w:r>
-            <w:rPr>
-              <w:rtl w:val="0"/>
-            </w:rPr>
-          </w:r>
-        </w:p>
-        <w:p>
-          <w:pPr>
-            <w:tabs>
-              <w:tab w:val="right" w:pos="9030"/>
-            </w:tabs>
-            <w:spacing w:before="60" w:line="240" w:lineRule="auto"/>
-            <w:ind w:left="720" w:firstLine="0"/>
-            <w:rPr>
-              <w:rFonts w:ascii="Arial" w:cs="Arial" w:eastAsia="Arial" w:hAnsi="Arial"/>
-              <w:b w:val="0"/>
-              <w:i w:val="0"/>
-              <w:smallCaps w:val="0"/>
-              <w:strike w:val="0"/>
-              <w:color w:val="000000"/>
-              <w:sz w:val="22"/>
-              <w:szCs w:val="22"/>
-              <w:u w:val="none"/>
-              <w:shd w:fill="auto" w:val="clear"/>
-              <w:vertAlign w:val="baseline"/>
-            </w:rPr>
-          </w:pPr>
-          <w:hyperlink w:anchor="_heading=h.1t3h5sf">
-            <w:r>
-              <w:rPr>
-                <w:rFonts w:ascii="Arial" w:cs="Arial" w:eastAsia="Arial" w:hAnsi="Arial"/>
-                <w:b w:val="0"/>
-                <w:i w:val="0"/>
-                <w:smallCaps w:val="0"/>
-                <w:strike w:val="0"/>
-                <w:color w:val="000000"/>
-                <w:sz w:val="22"/>
-                <w:szCs w:val="22"/>
-                <w:u w:val="none"/>
-                <w:shd w:fill="auto" w:val="clear"/>
-                <w:vertAlign w:val="baseline"/>
-                <w:rtl w:val="0"/>
-              </w:rPr>
-              <w:t xml:space="preserve">Benjamin</w:t>
-            </w:r>
-          </w:hyperlink>
-          <w:r>
-            <w:rPr>
-              <w:rFonts w:ascii="Arial" w:cs="Arial" w:eastAsia="Arial" w:hAnsi="Arial"/>
-              <w:b w:val="0"/>
-              <w:i w:val="0"/>
-              <w:smallCaps w:val="0"/>
-              <w:strike w:val="0"/>
-              <w:color w:val="000000"/>
-              <w:sz w:val="22"/>
-              <w:szCs w:val="22"/>
-              <w:u w:val="none"/>
-              <w:shd w:fill="auto" w:val="clear"/>
-              <w:vertAlign w:val="baseline"/>
-              <w:rtl w:val="0"/>
-            </w:rPr>
-            <w:tab/>
-          </w:r>
-          <w:r>
-            <w:fldChar w:fldCharType="begin"/>
-            <w:instrText xml:space="preserve"> PAGEREF _heading=h.1t3h5sf \h </w:instrText>
-            <w:fldChar w:fldCharType="separate"/>
-          </w:r>
-          <w:r>
-            <w:rPr>
-              <w:rFonts w:ascii="Arial" w:cs="Arial" w:eastAsia="Arial" w:hAnsi="Arial"/>
-              <w:b w:val="0"/>
-              <w:i w:val="0"/>
-              <w:smallCaps w:val="0"/>
-              <w:strike w:val="0"/>
-              <w:color w:val="000000"/>
-              <w:sz w:val="22"/>
-              <w:szCs w:val="22"/>
-              <w:u w:val="none"/>
-              <w:shd w:fill="auto" w:val="clear"/>
-              <w:vertAlign w:val="baseline"/>
-              <w:rtl w:val="0"/>
-            </w:rPr>
-            <w:t xml:space="preserve">5</w:t>
-          </w:r>
-          <w:r>
-            <w:fldChar w:fldCharType="end"/>
-          </w:r>
-          <w:r>
-            <w:rPr>
-              <w:rtl w:val="0"/>
-            </w:rPr>
-          </w:r>
-        </w:p>
-        <w:p>
-          <w:pPr>
-            <w:tabs>
-              <w:tab w:val="right" w:pos="9030"/>
-            </w:tabs>
-            <w:spacing w:before="60" w:line="240" w:lineRule="auto"/>
-            <w:ind w:left="720" w:firstLine="0"/>
-            <w:rPr>
-              <w:rFonts w:ascii="Arial" w:cs="Arial" w:eastAsia="Arial" w:hAnsi="Arial"/>
-              <w:b w:val="0"/>
-              <w:i w:val="0"/>
-              <w:smallCaps w:val="0"/>
-              <w:strike w:val="0"/>
-              <w:color w:val="000000"/>
-              <w:sz w:val="22"/>
-              <w:szCs w:val="22"/>
-              <w:u w:val="none"/>
-              <w:shd w:fill="auto" w:val="clear"/>
-              <w:vertAlign w:val="baseline"/>
-            </w:rPr>
-          </w:pPr>
-          <w:hyperlink w:anchor="_heading=h.4d34og8">
-            <w:r>
-              <w:rPr>
-                <w:rFonts w:ascii="Arial" w:cs="Arial" w:eastAsia="Arial" w:hAnsi="Arial"/>
-                <w:b w:val="0"/>
-                <w:i w:val="0"/>
-                <w:smallCaps w:val="0"/>
-                <w:strike w:val="0"/>
-                <w:color w:val="000000"/>
-                <w:sz w:val="22"/>
-                <w:szCs w:val="22"/>
-                <w:u w:val="none"/>
-                <w:shd w:fill="auto" w:val="clear"/>
-                <w:vertAlign w:val="baseline"/>
-                <w:rtl w:val="0"/>
-              </w:rPr>
-              <w:t xml:space="preserve">Daniel</w:t>
-            </w:r>
-          </w:hyperlink>
-          <w:r>
-            <w:rPr>
-              <w:rFonts w:ascii="Arial" w:cs="Arial" w:eastAsia="Arial" w:hAnsi="Arial"/>
-              <w:b w:val="0"/>
-              <w:i w:val="0"/>
-              <w:smallCaps w:val="0"/>
-              <w:strike w:val="0"/>
-              <w:color w:val="000000"/>
-              <w:sz w:val="22"/>
-              <w:szCs w:val="22"/>
-              <w:u w:val="none"/>
-              <w:shd w:fill="auto" w:val="clear"/>
-              <w:vertAlign w:val="baseline"/>
-              <w:rtl w:val="0"/>
-            </w:rPr>
-            <w:tab/>
-          </w:r>
-          <w:r>
-            <w:fldChar w:fldCharType="begin"/>
-            <w:instrText xml:space="preserve"> PAGEREF _heading=h.4d34og8 \h </w:instrText>
-            <w:fldChar w:fldCharType="separate"/>
-          </w:r>
-          <w:r>
-            <w:rPr>
-              <w:rFonts w:ascii="Arial" w:cs="Arial" w:eastAsia="Arial" w:hAnsi="Arial"/>
-              <w:b w:val="0"/>
-              <w:i w:val="0"/>
-              <w:smallCaps w:val="0"/>
-              <w:strike w:val="0"/>
-              <w:color w:val="000000"/>
-              <w:sz w:val="22"/>
-              <w:szCs w:val="22"/>
-              <w:u w:val="none"/>
-              <w:shd w:fill="auto" w:val="clear"/>
-              <w:vertAlign w:val="baseline"/>
-              <w:rtl w:val="0"/>
-            </w:rPr>
-            <w:t xml:space="preserve">5</w:t>
+            <w:t xml:space="preserve">9</w:t>
           </w:r>
           <w:r>
             <w:fldChar w:fldCharType="end"/>
@@ -1328,13 +1328,13 @@
             <w:ind w:left="0" w:firstLine="0"/>
             <w:rPr/>
           </w:pPr>
-          <w:hyperlink w:anchor="_heading=h.eh3xxmb087pz">
+          <w:hyperlink w:anchor="_heading=h.dm2fmhwqcfwa">
             <w:r>
               <w:rPr>
                 <w:b w:val="1"/>
                 <w:rtl w:val="0"/>
               </w:rPr>
-              <w:t xml:space="preserve">Niklas Leeuwin</w:t>
+              <w:t xml:space="preserve">Kamiel de Visser</w:t>
             </w:r>
           </w:hyperlink>
           <w:r>
@@ -1346,7 +1346,7 @@
           </w:r>
           <w:r>
             <w:fldChar w:fldCharType="begin"/>
-            <w:instrText xml:space="preserve"> PAGEREF _heading=h.eh3xxmb087pz \h </w:instrText>
+            <w:instrText xml:space="preserve"> PAGEREF _heading=h.dm2fmhwqcfwa \h </w:instrText>
             <w:fldChar w:fldCharType="separate"/>
           </w:r>
           <w:r>
@@ -1354,7 +1354,7 @@
               <w:b w:val="1"/>
               <w:rtl w:val="0"/>
             </w:rPr>
-            <w:t xml:space="preserve">7</w:t>
+            <w:t xml:space="preserve">11</w:t>
           </w:r>
           <w:r>
             <w:fldChar w:fldCharType="end"/>
@@ -1374,7 +1374,7 @@
             <w:ind w:left="360" w:firstLine="0"/>
             <w:rPr/>
           </w:pPr>
-          <w:hyperlink w:anchor="_heading=h.qnrxg2cvtcgj">
+          <w:hyperlink w:anchor="_heading=h.fmie9wprzrza">
             <w:r>
               <w:rPr>
                 <w:rtl w:val="0"/>
@@ -1390,14 +1390,14 @@
           </w:r>
           <w:r>
             <w:fldChar w:fldCharType="begin"/>
-            <w:instrText xml:space="preserve"> PAGEREF _heading=h.qnrxg2cvtcgj \h </w:instrText>
+            <w:instrText xml:space="preserve"> PAGEREF _heading=h.fmie9wprzrza \h </w:instrText>
             <w:fldChar w:fldCharType="separate"/>
           </w:r>
           <w:r>
             <w:rPr>
               <w:rtl w:val="0"/>
             </w:rPr>
-            <w:t xml:space="preserve">7</w:t>
+            <w:t xml:space="preserve">11</w:t>
           </w:r>
           <w:r>
             <w:fldChar w:fldCharType="end"/>
@@ -1417,7 +1417,50 @@
             <w:ind w:left="360" w:firstLine="0"/>
             <w:rPr/>
           </w:pPr>
-          <w:hyperlink w:anchor="_heading=h.5er24fg5j5l6">
+          <w:hyperlink w:anchor="_heading=h.tusatojqwwcz">
+            <w:r>
+              <w:rPr>
+                <w:rtl w:val="0"/>
+              </w:rPr>
+              <w:t xml:space="preserve">Ontwikkeldoel</w:t>
+            </w:r>
+          </w:hyperlink>
+          <w:r>
+            <w:rPr>
+              <w:rtl w:val="0"/>
+            </w:rPr>
+            <w:tab/>
+          </w:r>
+          <w:r>
+            <w:fldChar w:fldCharType="begin"/>
+            <w:instrText xml:space="preserve"> PAGEREF _heading=h.tusatojqwwcz \h </w:instrText>
+            <w:fldChar w:fldCharType="separate"/>
+          </w:r>
+          <w:r>
+            <w:rPr>
+              <w:rtl w:val="0"/>
+            </w:rPr>
+            <w:t xml:space="preserve">13</w:t>
+          </w:r>
+          <w:r>
+            <w:fldChar w:fldCharType="end"/>
+          </w:r>
+          <w:r>
+            <w:rPr>
+              <w:rtl w:val="0"/>
+            </w:rPr>
+          </w:r>
+        </w:p>
+        <w:p>
+          <w:pPr>
+            <w:tabs>
+              <w:tab w:val="right" w:pos="9030"/>
+            </w:tabs>
+            <w:spacing w:before="60" w:line="240" w:lineRule="auto"/>
+            <w:ind w:left="360" w:firstLine="0"/>
+            <w:rPr/>
+          </w:pPr>
+          <w:hyperlink w:anchor="_heading=h.7jtr6m3dnwo3">
             <w:r>
               <w:rPr>
                 <w:rtl w:val="0"/>
@@ -1433,14 +1476,60 @@
           </w:r>
           <w:r>
             <w:fldChar w:fldCharType="begin"/>
-            <w:instrText xml:space="preserve"> PAGEREF _heading=h.5er24fg5j5l6 \h </w:instrText>
+            <w:instrText xml:space="preserve"> PAGEREF _heading=h.7jtr6m3dnwo3 \h </w:instrText>
             <w:fldChar w:fldCharType="separate"/>
           </w:r>
           <w:r>
             <w:rPr>
               <w:rtl w:val="0"/>
             </w:rPr>
-            <w:t xml:space="preserve">8</w:t>
+            <w:t xml:space="preserve">13</w:t>
+          </w:r>
+          <w:r>
+            <w:fldChar w:fldCharType="end"/>
+          </w:r>
+          <w:r>
+            <w:rPr>
+              <w:rtl w:val="0"/>
+            </w:rPr>
+          </w:r>
+        </w:p>
+        <w:p>
+          <w:pPr>
+            <w:tabs>
+              <w:tab w:val="right" w:pos="9030"/>
+            </w:tabs>
+            <w:spacing w:before="200" w:line="240" w:lineRule="auto"/>
+            <w:ind w:left="0" w:firstLine="0"/>
+            <w:rPr/>
+          </w:pPr>
+          <w:hyperlink w:anchor="_heading=h.u2knaimbk7yv">
+            <w:r>
+              <w:rPr>
+                <w:b w:val="1"/>
+                <w:rtl w:val="0"/>
+              </w:rPr>
+              <w:t xml:space="preserve">Daniël</w:t>
+            </w:r>
+          </w:hyperlink>
+          <w:r>
+            <w:rPr>
+              <w:b w:val="1"/>
+              <w:rtl w:val="0"/>
+            </w:rPr>
+            <w:tab/>
+          </w:r>
+          <w:r>
+            <w:fldChar w:fldCharType="begin"/>
+            <w:instrText xml:space="preserve"> PAGEREF _heading=h.u2knaimbk7yv \h </w:instrText>
+            <w:fldChar w:fldCharType="separate"/>
+          </w:r>
+          <w:r>
+            <w:rPr>
+              <w:b w:val="1"/>
+              <w:rtl w:val="0"/>
+            </w:rPr>
+            <w:t xml:space="preserve">15</w:t>
           </w:r>
           <w:r>
             <w:fldChar w:fldCharType="end"/>
@@ -1457,15 +1546,15 @@
               <w:tab w:val="right" w:pos="9030"/>
             </w:tabs>
             <w:spacing w:before="60" w:line="240" w:lineRule="auto"/>
-            <w:ind w:left="720" w:firstLine="0"/>
+            <w:ind w:left="360" w:firstLine="0"/>
             <w:rPr/>
           </w:pPr>
-          <w:hyperlink w:anchor="_heading=h.c4gq0u6fsx56">
+          <w:hyperlink w:anchor="_heading=h.1v0m83ajduhx">
             <w:r>
               <w:rPr>
                 <w:rtl w:val="0"/>
               </w:rPr>
-              <w:t xml:space="preserve">Kamiel</w:t>
+              <w:t xml:space="preserve">Reflectie</w:t>
             </w:r>
           </w:hyperlink>
           <w:r>
@@ -1476,14 +1565,14 @@
           </w:r>
           <w:r>
             <w:fldChar w:fldCharType="begin"/>
-            <w:instrText xml:space="preserve"> PAGEREF _heading=h.c4gq0u6fsx56 \h </w:instrText>
+            <w:instrText xml:space="preserve"> PAGEREF _heading=h.1v0m83ajduhx \h </w:instrText>
             <w:fldChar w:fldCharType="separate"/>
           </w:r>
           <w:r>
             <w:rPr>
               <w:rtl w:val="0"/>
             </w:rPr>
-            <w:t xml:space="preserve">8</w:t>
+            <w:t xml:space="preserve">15</w:t>
           </w:r>
           <w:r>
             <w:fldChar w:fldCharType="end"/>
@@ -1500,15 +1589,15 @@
               <w:tab w:val="right" w:pos="9030"/>
             </w:tabs>
             <w:spacing w:before="60" w:line="240" w:lineRule="auto"/>
-            <w:ind w:left="720" w:firstLine="0"/>
+            <w:ind w:left="360" w:firstLine="0"/>
             <w:rPr/>
           </w:pPr>
-          <w:hyperlink w:anchor="_heading=h.vn5ife4sim61">
+          <w:hyperlink w:anchor="_heading=h.w4h9864525rr">
             <w:r>
               <w:rPr>
                 <w:rtl w:val="0"/>
               </w:rPr>
-              <w:t xml:space="preserve">Benjamin</w:t>
+              <w:t xml:space="preserve">Ontwikkeldoel</w:t>
             </w:r>
           </w:hyperlink>
           <w:r>
@@ -1519,14 +1608,14 @@
           </w:r>
           <w:r>
             <w:fldChar w:fldCharType="begin"/>
-            <w:instrText xml:space="preserve"> PAGEREF _heading=h.vn5ife4sim61 \h </w:instrText>
+            <w:instrText xml:space="preserve"> PAGEREF _heading=h.w4h9864525rr \h </w:instrText>
             <w:fldChar w:fldCharType="separate"/>
           </w:r>
           <w:r>
             <w:rPr>
               <w:rtl w:val="0"/>
             </w:rPr>
-            <w:t xml:space="preserve">8</w:t>
+            <w:t xml:space="preserve">15</w:t>
           </w:r>
           <w:r>
             <w:fldChar w:fldCharType="end"/>
@@ -1543,15 +1632,15 @@
               <w:tab w:val="right" w:pos="9030"/>
             </w:tabs>
             <w:spacing w:before="60" w:line="240" w:lineRule="auto"/>
-            <w:ind w:left="720" w:firstLine="0"/>
+            <w:ind w:left="360" w:firstLine="0"/>
             <w:rPr/>
           </w:pPr>
-          <w:hyperlink w:anchor="_heading=h.8pn4zi7hygas">
+          <w:hyperlink w:anchor="_heading=h.i290s2jgo7ie">
             <w:r>
               <w:rPr>
                 <w:rtl w:val="0"/>
               </w:rPr>
-              <w:t xml:space="preserve">Nick</w:t>
+              <w:t xml:space="preserve">Feedback</w:t>
             </w:r>
           </w:hyperlink>
           <w:r>
@@ -1562,14 +1651,14 @@
           </w:r>
           <w:r>
             <w:fldChar w:fldCharType="begin"/>
-            <w:instrText xml:space="preserve"> PAGEREF _heading=h.8pn4zi7hygas \h </w:instrText>
+            <w:instrText xml:space="preserve"> PAGEREF _heading=h.i290s2jgo7ie \h </w:instrText>
             <w:fldChar w:fldCharType="separate"/>
           </w:r>
           <w:r>
             <w:rPr>
               <w:rtl w:val="0"/>
             </w:rPr>
-            <w:t xml:space="preserve">8</w:t>
+            <w:t xml:space="preserve">15</w:t>
           </w:r>
           <w:r>
             <w:fldChar w:fldCharType="end"/>
@@ -1585,16 +1674,62 @@
             <w:tabs>
               <w:tab w:val="right" w:pos="9030"/>
             </w:tabs>
-            <w:spacing w:after="80" w:before="60" w:line="240" w:lineRule="auto"/>
-            <w:ind w:left="720" w:firstLine="0"/>
+            <w:spacing w:before="200" w:line="240" w:lineRule="auto"/>
+            <w:ind w:left="0" w:firstLine="0"/>
             <w:rPr/>
           </w:pPr>
-          <w:hyperlink w:anchor="_heading=h.13y0tl04zpm">
+          <w:hyperlink w:anchor="_heading=h.wdap84uikrri">
+            <w:r>
+              <w:rPr>
+                <w:b w:val="1"/>
+                <w:rtl w:val="0"/>
+              </w:rPr>
+              <w:t xml:space="preserve">Benjamin</w:t>
+            </w:r>
+          </w:hyperlink>
+          <w:r>
+            <w:rPr>
+              <w:b w:val="1"/>
+              <w:rtl w:val="0"/>
+            </w:rPr>
+            <w:tab/>
+          </w:r>
+          <w:r>
+            <w:fldChar w:fldCharType="begin"/>
+            <w:instrText xml:space="preserve"> PAGEREF _heading=h.wdap84uikrri \h </w:instrText>
+            <w:fldChar w:fldCharType="separate"/>
+          </w:r>
+          <w:r>
+            <w:rPr>
+              <w:b w:val="1"/>
+              <w:rtl w:val="0"/>
+            </w:rPr>
+            <w:t xml:space="preserve">16</w:t>
+          </w:r>
+          <w:r>
+            <w:fldChar w:fldCharType="end"/>
+          </w:r>
+          <w:r>
+            <w:rPr>
+              <w:rtl w:val="0"/>
+            </w:rPr>
+          </w:r>
+        </w:p>
+        <w:p>
+          <w:pPr>
+            <w:tabs>
+              <w:tab w:val="right" w:pos="9030"/>
+            </w:tabs>
+            <w:spacing w:before="60" w:line="240" w:lineRule="auto"/>
+            <w:ind w:left="360" w:firstLine="0"/>
+            <w:rPr/>
+          </w:pPr>
+          <w:hyperlink w:anchor="_heading=h.3wtiagm4jb8r">
             <w:r>
               <w:rPr>
                 <w:rtl w:val="0"/>
               </w:rPr>
-              <w:t xml:space="preserve">Daniel</w:t>
+              <w:t xml:space="preserve">Reflectie</w:t>
             </w:r>
           </w:hyperlink>
           <w:r>
@@ -1605,14 +1740,100 @@
           </w:r>
           <w:r>
             <w:fldChar w:fldCharType="begin"/>
-            <w:instrText xml:space="preserve"> PAGEREF _heading=h.13y0tl04zpm \h </w:instrText>
+            <w:instrText xml:space="preserve"> PAGEREF _heading=h.3wtiagm4jb8r \h </w:instrText>
             <w:fldChar w:fldCharType="separate"/>
           </w:r>
           <w:r>
             <w:rPr>
               <w:rtl w:val="0"/>
             </w:rPr>
-            <w:t xml:space="preserve">8</w:t>
+            <w:t xml:space="preserve">16</w:t>
+          </w:r>
+          <w:r>
+            <w:fldChar w:fldCharType="end"/>
+          </w:r>
+          <w:r>
+            <w:rPr>
+              <w:rtl w:val="0"/>
+            </w:rPr>
+          </w:r>
+        </w:p>
+        <w:p>
+          <w:pPr>
+            <w:tabs>
+              <w:tab w:val="right" w:pos="9030"/>
+            </w:tabs>
+            <w:spacing w:before="60" w:line="240" w:lineRule="auto"/>
+            <w:ind w:left="360" w:firstLine="0"/>
+            <w:rPr/>
+          </w:pPr>
+          <w:hyperlink w:anchor="_heading=h.jq5kee2z8r7y">
+            <w:r>
+              <w:rPr>
+                <w:rtl w:val="0"/>
+              </w:rPr>
+              <w:t xml:space="preserve">Ontwikkeldoel</w:t>
+            </w:r>
+          </w:hyperlink>
+          <w:r>
+            <w:rPr>
+              <w:rtl w:val="0"/>
+            </w:rPr>
+            <w:tab/>
+          </w:r>
+          <w:r>
+            <w:fldChar w:fldCharType="begin"/>
+            <w:instrText xml:space="preserve"> PAGEREF _heading=h.jq5kee2z8r7y \h </w:instrText>
+            <w:fldChar w:fldCharType="separate"/>
+          </w:r>
+          <w:r>
+            <w:rPr>
+              <w:rtl w:val="0"/>
+            </w:rPr>
+            <w:t xml:space="preserve">16</w:t>
+          </w:r>
+          <w:r>
+            <w:fldChar w:fldCharType="end"/>
+          </w:r>
+          <w:r>
+            <w:rPr>
+              <w:rtl w:val="0"/>
+            </w:rPr>
+          </w:r>
+        </w:p>
+        <w:p>
+          <w:pPr>
+            <w:tabs>
+              <w:tab w:val="right" w:pos="9030"/>
+            </w:tabs>
+            <w:spacing w:before="60" w:line="240" w:lineRule="auto"/>
+            <w:ind w:left="360" w:firstLine="0"/>
+            <w:rPr/>
+          </w:pPr>
+          <w:hyperlink w:anchor="_heading=h.td65mepvjf92">
+            <w:r>
+              <w:rPr>
+                <w:rtl w:val="0"/>
+              </w:rPr>
+              <w:t xml:space="preserve">Feedback</w:t>
+            </w:r>
+          </w:hyperlink>
+          <w:r>
+            <w:rPr>
+              <w:rtl w:val="0"/>
+            </w:rPr>
+            <w:tab/>
+          </w:r>
+          <w:r>
+            <w:fldChar w:fldCharType="begin"/>
+            <w:instrText xml:space="preserve"> PAGEREF _heading=h.td65mepvjf92 \h </w:instrText>
+            <w:fldChar w:fldCharType="separate"/>
+          </w:r>
+          <w:r>
+            <w:rPr>
+              <w:rtl w:val="0"/>
+            </w:rPr>
+            <w:t xml:space="preserve">17</w:t>
           </w:r>
           <w:r>
             <w:fldChar w:fldCharType="end"/>
@@ -1692,7 +1913,7 @@
         <w:rPr>
           <w:rtl w:val="0"/>
         </w:rPr>
-        <w:t xml:space="preserve">Ik heb dit project een heel andere ervaring gehad dan bij FYS. Natuurlijk was er de coronacrisis, hier ga ik later op in. Maar ook naast de crisis verliep dit project heel anders. Bij FYS was mijn hele groep nieuw op het gebied van coderen. Bij PAD zat ik in een groep met 2 mannen die al heel goed kunnen programmeren. Ze hebben jaren meer ervaring dan ik, en dit heb ik gemerkt. Bij de concept fase verliep alles nog gestroomlijnd. Ik kwam het met het Zumath idee, we pitchten dit en het werd goedgekeurd. Tof! Mijn idee werd als beste van de 3 gezien. </w:t>
+        <w:t xml:space="preserve">Ik heb dit project een heel andere ervaring gehad dan bij FYS. Natuurlijk was er de coronacrisis, hier ga ik later op in. Maar ook naast de crisis verliep dit project heel anders. Bij FYS was mijn hele groep nieuw op het gebied van coderen. Bij PAD zat ik in een groep met 2 mannen die al heel goed kunnen programmeren. Ze hebben jaren meer ervaring dan ik, en dit heb ik gemerkt. Bij de concept fase verliep alles nog gestroomlijnd. Ik kwam met het Zumath idee, we pitchten dit en het werd goedgekeurd. Tof! Mijn idee werd als beste van de 3 gezien. </w:t>
       </w:r>
     </w:p>
     <w:p>
@@ -3160,6 +3381,49 @@
         <w:rPr>
           <w:rtl w:val="0"/>
         </w:rPr>
+        <w:t xml:space="preserve">Ik ben begonnen met dit project met een inzet van 100%. Ik wilde echt een top product neerzetten. Dit mede omdat ik soms erg kritisch kan zijn, soms ten goede en soms ten nadele. Echter is er bij mij in de privé sfeer teveel op mijn dak gekomen waardoor ik niet tot nauwelijks aan het project heb kunnen werken. Ik heb mij ten opzichte van het team in de eerste helft van het project goed en actief weten op te stellen. Hier met ideeën en vragen gekomen als ik hulp nodig had. Daarna werd het contact minder. </w:t>
+      </w:r>
+    </w:p>
+    <w:p>
+      <w:pPr>
+        <w:rPr/>
+      </w:pPr>
+      <w:r>
+        <w:rPr>
+          <w:rtl w:val="0"/>
+        </w:rPr>
+      </w:r>
+    </w:p>
+    <w:p>
+      <w:pPr>
+        <w:rPr/>
+      </w:pPr>
+      <w:r>
+        <w:rPr>
+          <w:rtl w:val="0"/>
+        </w:rPr>
+        <w:t xml:space="preserve">Ik realiseer mij dat ik misschien beter had moeten communiceren met mijn teamgenoten hoe de situatie was en zo ook duidelijker een beeld voor de mannen had kunnen schetsen. Echter is achteraf praten natuurlijk makkelijker gezegd dan gedaan. Ik kan dus zeggen dat ik niet trots ben op hetgeen wat ik heb afgeleverd. Ik heb door zware omstandigheden niet kunnen doen wat ik zou willen doen. </w:t>
+      </w:r>
+    </w:p>
+    <w:p>
+      <w:pPr>
+        <w:rPr/>
+      </w:pPr>
+      <w:r>
+        <w:rPr>
+          <w:rtl w:val="0"/>
+        </w:rPr>
+      </w:r>
+    </w:p>
+    <w:p>
+      <w:pPr>
+        <w:rPr/>
+      </w:pPr>
+      <w:r>
+        <w:rPr>
+          <w:rtl w:val="0"/>
+        </w:rPr>
+        <w:t xml:space="preserve">Ik ben tevreden met het resultaat als team, ik ben ontevreden over mijn eigen inzet voor het team. De communicatie verliep vaak stroef, dit ook deels van mijn kant. Nadat ik te kennen heb gegeven dat ik een zware periode heb, hoorde ik nauwelijks iets van het team. Misschien als er enige communicatie gebleven was ik mij ook meer betrokken had kunnen voelen. Het einde van het project voelde als dat de boot ging varen zonder mij.</w:t>
       </w:r>
     </w:p>
     <w:p>
@@ -3194,6 +3458,28 @@
         <w:rPr>
           <w:rtl w:val="0"/>
         </w:rPr>
+        <w:t xml:space="preserve">Mijn ontwikkeldoel voor deze periode was dat ik mij assertiever zou gedragen, meer de leidende rol zou nemen en duidelijker zou communiceren naar mijn teamleden. Ik heb dit ontwikkeldoel dus nog niet gehaald. Hier moet ik nog aan gaan werken. </w:t>
+      </w:r>
+    </w:p>
+    <w:p>
+      <w:pPr>
+        <w:rPr/>
+      </w:pPr>
+      <w:r>
+        <w:rPr>
+          <w:rtl w:val="0"/>
+        </w:rPr>
+      </w:r>
+    </w:p>
+    <w:p>
+      <w:pPr>
+        <w:rPr/>
+      </w:pPr>
+      <w:r>
+        <w:rPr>
+          <w:rtl w:val="0"/>
+        </w:rPr>
+        <w:t xml:space="preserve">Ik wil volgend jaar dus hiermee verder gaan. Ik wil tijd en werkdruk kunnen reguleren. Als gevolg van corona en andere factoren moet ik dus volgend jaar veel gaan doen. Tijdens de zomervakantie ga ik hier al aan werken. Zodat de motivatie en de energie die ik heb goed kan verdelen. Daarnaast ga ik ook aan mijn technische vaardigheden werken zodat ik volgend jaar een grotere input kan geven in het project.</w:t>
       </w:r>
     </w:p>
     <w:p>
@@ -3242,6 +3528,7 @@
         <w:rPr>
           <w:rtl w:val="0"/>
         </w:rPr>
+        <w:t xml:space="preserve">Je bent een kerel die voor een goede sfeer in het team zorg. Daarnaast kom je vaak met interessante ideeën. Ik kreeg de indruk dat ook jij moeite heb met thuiswerken. Hierdoor kreeg ik soms de indruk dat “het komt wel” mentaliteit de voorhand nam. Dit kan soms demotiverend voor andere teamleden zijn.</w:t>
       </w:r>
     </w:p>
     <w:p>
@@ -3276,6 +3563,7 @@
         <w:rPr>
           <w:rtl w:val="0"/>
         </w:rPr>
+        <w:t xml:space="preserve">Je bent een stille maar harde werker. De dingen die je maakt zien er goed uit. Je neemt vaak het voortouw in documentatie wat prettig kan ervaren worden. Maar probeer niet alleen dit werk te doen. Ik heb je graag willen helpen met documentatie maar kreeg dan te horen het is beter als ik het doe.</w:t>
       </w:r>
     </w:p>
     <w:p>
@@ -3310,6 +3598,7 @@
         <w:rPr>
           <w:rtl w:val="0"/>
         </w:rPr>
+        <w:t xml:space="preserve">Je bent een rustige kerel met drukke factoren. Enerzijds kom je heel relaxt over daarnaast kan je soms erg druk doen. Echter is dit niet altijd storend en wanneer er gezegd wordt dat het iets rustiger kan, pak je dit goed op. </w:t>
       </w:r>
     </w:p>
     <w:p>
@@ -3344,6 +3633,7 @@
         <w:rPr>
           <w:rtl w:val="0"/>
         </w:rPr>
+        <w:t xml:space="preserve">Je hebt al ervaring met programmeren en dat is te zien en te merken. Je passie is goed. Ik houd daarvan mensen die passie hebben voor hun gebied. Het gevoel dat je niet kan leveren wat je verwacht te leveren is een vervelend gevoel. Dat heb je geuit. Echter moet je soms wel neer kunnen leggen naast het feit dat bepaalde zaken zo lopen. Je zal merken dat niet alles onder controle kan hebben, hoe graag je ook zoiets zou willen. De tijd dat we samengewerkt hebben, heb ik als prettig ervaren. </w:t>
       </w:r>
     </w:p>
     <w:p>
@@ -3405,17 +3695,81 @@
         <w:rPr>
           <w:rtl w:val="0"/>
         </w:rPr>
-        <w:t xml:space="preserve">Dit project is heel erg anders verlopen dan ik ooit zou hebben gedacht. Door de aparte situatie met de COVID-19 pandemie ben ik er achter gekomen dat ik niet goed presteer als ik opeens terecht kom in een situatie waar mijn hele ritme uiteenvalt. Ik vond het aan het begin moeilijk de motivatie te vinden om aan het werk te gaan. Uiteindelijk lukte het wel mede dankzij dat school open was om zelfstandig te leren. Ik ben er achter gekomen dat als ik thuis in mijn slaapkamer zit te werken dat ik mij dan minder goed kan focussen op werk doen dan als ik op school zit. Door een nieuw ritme voor mijzelf te maken is het mij uiteindelijk gelukt om alsnog wat programmeerwerk gedaan te krijgen. </w:t>
-      </w:r>
-    </w:p>
-    <w:p>
-      <w:pPr>
-        <w:rPr/>
-      </w:pPr>
-      <w:r>
-        <w:rPr>
-          <w:rtl w:val="0"/>
-        </w:rPr>
+        <w:t xml:space="preserve">Dit project is heel erg anders verlopen dan ik ooit zou hebben gedacht. Door de aparte situatie met de COVID-19 pandemie ben ik er achter gekomen dat ik niet goed presteer als ik opeens terecht kom in een situatie waar mijn hele ritme uiteenvalt. Ik vond het aan het begin moeilijk de motivatie te vinden om aan het werk te gaan. Uiteindelijk lukte het wel mede dankzij dat school open was om zelfstandig te leren. Ik ben er achter gekomen dat als ik thuis in mijn slaapkamer zit te werken dat ik mij dan minder goed kan focussen op werk doen dan als ik op school zit. Door een nieuw ritme voor mijzelf te maken is het mij uiteindelijk gelukt om alsnog wat programmeerwerk gedaan te krijgen.</w:t>
+      </w:r>
+    </w:p>
+    <w:p>
+      <w:pPr>
+        <w:rPr/>
+      </w:pPr>
+      <w:r>
+        <w:rPr>
+          <w:rtl w:val="0"/>
+        </w:rPr>
+      </w:r>
+    </w:p>
+    <w:p>
+      <w:pPr>
+        <w:rPr/>
+      </w:pPr>
+      <w:r>
+        <w:rPr>
+          <w:rtl w:val="0"/>
+        </w:rPr>
+        <w:t xml:space="preserve">Ik ben trots op dat ik een nieuwe programmeertaal en de engine Unity mezelf heb geleerd. Dit vond ik zeker moeilijk maar het gaat wel nuttig zijn in het tweede jaar omdat we dan ook met Unity moeten werken.</w:t>
+      </w:r>
+    </w:p>
+    <w:p>
+      <w:pPr>
+        <w:rPr/>
+      </w:pPr>
+      <w:r>
+        <w:rPr>
+          <w:rtl w:val="0"/>
+        </w:rPr>
+      </w:r>
+    </w:p>
+    <w:p>
+      <w:pPr>
+        <w:rPr/>
+      </w:pPr>
+      <w:r>
+        <w:rPr>
+          <w:rtl w:val="0"/>
+        </w:rPr>
+        <w:t xml:space="preserve">Waar ik niet trots op ben is mijn inzet. Ik heb aan het begin van het project mij niet zo goed ingezet op programmeren. Hier had ik natuurlijk wel redenen voor maar ik kan niet alle schuld op corona schuiven. Volgende keer als ik weer in een situatie ben waarbij ik merk dat ik te weinig werk doe, ga ik eerder om hulp vragen aan mijn LA.</w:t>
+      </w:r>
+    </w:p>
+    <w:p>
+      <w:pPr>
+        <w:rPr/>
+      </w:pPr>
+      <w:r>
+        <w:rPr>
+          <w:rtl w:val="0"/>
+        </w:rPr>
+      </w:r>
+    </w:p>
+    <w:p>
+      <w:pPr>
+        <w:rPr/>
+      </w:pPr>
+      <w:r>
+        <w:rPr>
+          <w:rtl w:val="0"/>
+        </w:rPr>
+        <w:t xml:space="preserve">Mijn leerdoel was: “Ik wil tijdens het derde blok mijn team elke keer een berichtje sturen als ik niet kan komen of te laat kom in plaats van niets laten weten.”</w:t>
+      </w:r>
+    </w:p>
+    <w:p>
+      <w:pPr>
+        <w:rPr/>
+      </w:pPr>
+      <w:r>
+        <w:rPr>
+          <w:rtl w:val="0"/>
+        </w:rPr>
+        <w:t xml:space="preserve">Ik heb mij redelijk aan dit leerdoel gehouden. Vaak als ik een minuutje of 2 later was zij ik niets, maar als ik best wat later zou zijn vertelde ik het.</w:t>
       </w:r>
     </w:p>
     <w:p>
@@ -3450,6 +3804,38 @@
         <w:rPr>
           <w:rtl w:val="0"/>
         </w:rPr>
+        <w:t xml:space="preserve">Er zijn best wel wat dingen die ik zou willen verbeteren aan mijzelf. Ik vind dat ik bij veel dingen moet kiezen voor de verstandige beslissing. Helaas is dat soms moeilijk voor mij. Het lijkt mij niet de bedoeling om in één keer alles te tackelen dus daarom wil ik mij volgend jaar als eerst focussen op beter thuis werken.</w:t>
+      </w:r>
+    </w:p>
+    <w:p>
+      <w:pPr>
+        <w:rPr/>
+      </w:pPr>
+      <w:r>
+        <w:rPr>
+          <w:rtl w:val="0"/>
+        </w:rPr>
+      </w:r>
+    </w:p>
+    <w:p>
+      <w:pPr>
+        <w:rPr/>
+      </w:pPr>
+      <w:r>
+        <w:rPr>
+          <w:rtl w:val="0"/>
+        </w:rPr>
+        <w:t xml:space="preserve">Ook voor de corona crisis had ik veel moeite met huiswerk doen. Daardoor liep ik vaak achter. Het werkt voor mij beter om mijn omgeving te scheiden. Wat ik hier mee bedoel is dat mijn slaapkamer is voor relaxen en school is voor werken. Op momenten dat ik niet op school kan werken kan ik in de huiskamer gaan zitten werken. Dan raak ik niet zo snel afgeleid.</w:t>
+      </w:r>
+    </w:p>
+    <w:p>
+      <w:pPr>
+        <w:rPr/>
+      </w:pPr>
+      <w:r>
+        <w:rPr>
+          <w:rtl w:val="0"/>
+        </w:rPr>
       </w:r>
     </w:p>
     <w:p>
@@ -3460,6 +3846,22 @@
       <w:bookmarkStart w:colFirst="0" w:colLast="0" w:name="_heading=h.1ppw1lxdzfyo" w:id="37"/>
       <w:bookmarkEnd w:id="37"/>
       <w:r>
+        <w:br w:type="page"/>
+      </w:r>
+      <w:r>
+        <w:rPr>
+          <w:rtl w:val="0"/>
+        </w:rPr>
+      </w:r>
+    </w:p>
+    <w:p>
+      <w:pPr>
+        <w:pStyle w:val="Heading2"/>
+        <w:rPr/>
+      </w:pPr>
+      <w:bookmarkStart w:colFirst="0" w:colLast="0" w:name="_heading=h.td65mepvjf92" w:id="38"/>
+      <w:bookmarkEnd w:id="38"/>
+      <w:r>
         <w:rPr>
           <w:rtl w:val="0"/>
         </w:rPr>
@@ -3471,8 +3873,8 @@
         <w:pStyle w:val="Heading3"/>
         <w:rPr/>
       </w:pPr>
-      <w:bookmarkStart w:colFirst="0" w:colLast="0" w:name="_heading=h.93uwy3g7ubzq" w:id="38"/>
-      <w:bookmarkEnd w:id="38"/>
+      <w:bookmarkStart w:colFirst="0" w:colLast="0" w:name="_heading=h.93uwy3g7ubzq" w:id="39"/>
+      <w:bookmarkEnd w:id="39"/>
       <w:r>
         <w:rPr>
           <w:rtl w:val="0"/>
@@ -3488,6 +3890,7 @@
         <w:rPr>
           <w:rtl w:val="0"/>
         </w:rPr>
+        <w:t xml:space="preserve">Ik vond het heel prettig om met je in een groepje te zitten. Ik kende je natuurlijk al omdat je bij Vivienne in de klas zit en daardoor vond ik het makkelijk om je om hulp te vragen. Je weet best veel van programmeren af en je bent heel goed in mensen helpen met een probleem (ook laat in de avond). Wat ik wel als verbeter puntje heb is dat toen je het niet eens was met hoe Kamiel zich gedroeg, dat in plaats van dat je het probeerde uit te leggen en het te deëscaleren, je er hard op in ging. Deze “beef” maakte mij een beetje ongemakkelijk omdat ik niet graag betrokken ben bij conflicten. Het zou prettiger zijn om in de toekomst wat rustiger te reageren op anderen als je er niet mee eens bent. Voor de rest was het heel prettig om met je samen te werken.</w:t>
       </w:r>
     </w:p>
     <w:p>
@@ -3505,8 +3908,8 @@
         <w:pStyle w:val="Heading3"/>
         <w:rPr/>
       </w:pPr>
-      <w:bookmarkStart w:colFirst="0" w:colLast="0" w:name="_heading=h.e4omnawtua6m" w:id="39"/>
-      <w:bookmarkEnd w:id="39"/>
+      <w:bookmarkStart w:colFirst="0" w:colLast="0" w:name="_heading=h.e4omnawtua6m" w:id="40"/>
+      <w:bookmarkEnd w:id="40"/>
       <w:r>
         <w:rPr>
           <w:rtl w:val="0"/>
@@ -3522,6 +3925,7 @@
         <w:rPr>
           <w:rtl w:val="0"/>
         </w:rPr>
+        <w:t xml:space="preserve">Ik heb gemerkt dat ik heel prettig met je samen kan werken. Toen we voor een tijdje beide naar school gingen om te werken vond ik dat er een prettige werksfeer was. Ik kon mij goed concentreren en jij hielp me met bepaalde vragen. Ik vond wel dat aan het begin van het project je vooral bezig was met de design kant en niet de technische kant. Uiteindelijk heb je wel wat gedaan aan code maar ik heb het gevoel dat het makkelijker geweest zou zijn als je vanaf het begin daar een beetje meer mee bezig was. Verder geloof ik dat je het kan want ik vind dat je erg gemotiveerd overkomt.</w:t>
       </w:r>
     </w:p>
     <w:p>
@@ -3539,8 +3943,8 @@
         <w:pStyle w:val="Heading3"/>
         <w:rPr/>
       </w:pPr>
-      <w:bookmarkStart w:colFirst="0" w:colLast="0" w:name="_heading=h.3nsyud5rg90" w:id="40"/>
-      <w:bookmarkEnd w:id="40"/>
+      <w:bookmarkStart w:colFirst="0" w:colLast="0" w:name="_heading=h.3nsyud5rg90" w:id="41"/>
+      <w:bookmarkEnd w:id="41"/>
       <w:r>
         <w:rPr>
           <w:rtl w:val="0"/>
@@ -3556,6 +3960,7 @@
         <w:rPr>
           <w:rtl w:val="0"/>
         </w:rPr>
+        <w:t xml:space="preserve">Jij bent heel goed in programmeren. Waar dit helaas wel tot leid is dat je best hoge verwachtingen hebt van andere. Voor mij is ons product best wel redelijk maar ik snap dat iemand met jouw talent daar anders over denkt. Mijn tip is dan ook dat ik heb gemerkt dat jij hoge verwachtingen hebt waardoor je misschien iets te veel druk op de rest van het team zet. Ik heb wel gemerkt dat dat veel minder is geworden sinds het begin dus dat doe je goed. Ik vond het ook heel goed dat jij al vrij snel kwam met een prototype voor het spel waardoor het makkelijker was voor de rest om aan de slag te gaan.</w:t>
       </w:r>
     </w:p>
     <w:p>
@@ -3573,13 +3978,24 @@
         <w:pStyle w:val="Heading3"/>
         <w:rPr/>
       </w:pPr>
-      <w:bookmarkStart w:colFirst="0" w:colLast="0" w:name="_heading=h.xk0hssg6uhki" w:id="41"/>
-      <w:bookmarkEnd w:id="41"/>
+      <w:bookmarkStart w:colFirst="0" w:colLast="0" w:name="_heading=h.xk0hssg6uhki" w:id="42"/>
+      <w:bookmarkEnd w:id="42"/>
       <w:r>
         <w:rPr>
           <w:rtl w:val="0"/>
         </w:rPr>
         <w:t xml:space="preserve">Daniël</w:t>
+      </w:r>
+    </w:p>
+    <w:p>
+      <w:pPr>
+        <w:rPr/>
+      </w:pPr>
+      <w:r>
+        <w:rPr>
+          <w:rtl w:val="0"/>
+        </w:rPr>
+        <w:t xml:space="preserve">Je bent een harde werker en je geeft niet snel op. Het is helaas zo dat in een situatie als deze, het net iets te veel kan worden. Dat soort dingen kunnen gebeuren en dat neem ik je zeker niet kwalijk. Het zou wel wat fijner zijn als je dit iets eerder aangeeft. Ook op momenten dat je niet aanwezig kan zijn bij een meeting heb ik liever dat je dat gewoon verteld. Verder ben je een toffe gast en ik vond het leuk om bij je in het groepje te zitten.</w:t>
       </w:r>
     </w:p>
     <w:sectPr>
@@ -4672,7 +5088,7 @@
 
 <file path=customXML/item1.xml><?xml version="1.0" encoding="utf-8"?>
 <go:gDocsCustomXmlDataStorage xmlns:go="http://customooxmlschemas.google.com/" xmlns:r="http://schemas.openxmlformats.org/officeDocument/2006/relationships">
-  <go:docsCustomData xmlns:go="http://customooxmlschemas.google.com/" roundtripDataSignature="AMtx7miau9YT2Xu1laCASQMx3cUDTqEqMQ==">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</go:docsCustomData>
+  <go:docsCustomData xmlns:go="http://customooxmlschemas.google.com/" roundtripDataSignature="AMtx7miemyoe8E39d+NlYwwyvpkg/sCvPw==">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</go:docsCustomData>
 </go:gDocsCustomXmlDataStorage>
 </file>
 

</xml_diff>

<commit_message>
Update Reflectie en Feedback.docx
</commit_message>
<xml_diff>
--- a/! Documentation/Reflectie en Feedback.docx
+++ b/! Documentation/Reflectie en Feedback.docx
@@ -737,7 +737,7 @@
               <w:vertAlign w:val="baseline"/>
               <w:rtl w:val="0"/>
             </w:rPr>
-            <w:t xml:space="preserve">3</w:t>
+            <w:t xml:space="preserve">4</w:t>
           </w:r>
           <w:r>
             <w:fldChar w:fldCharType="end"/>
@@ -825,7 +825,7 @@
               <w:vertAlign w:val="baseline"/>
               <w:rtl w:val="0"/>
             </w:rPr>
-            <w:t xml:space="preserve">3</w:t>
+            <w:t xml:space="preserve">4</w:t>
           </w:r>
           <w:r>
             <w:fldChar w:fldCharType="end"/>
@@ -843,11 +843,34 @@
             </w:tabs>
             <w:spacing w:before="60" w:line="240" w:lineRule="auto"/>
             <w:ind w:left="360" w:firstLine="0"/>
-            <w:rPr/>
+            <w:rPr>
+              <w:rFonts w:ascii="Arial" w:cs="Arial" w:eastAsia="Arial" w:hAnsi="Arial"/>
+              <w:b w:val="0"/>
+              <w:i w:val="0"/>
+              <w:smallCaps w:val="0"/>
+              <w:strike w:val="0"/>
+              <w:color w:val="000000"/>
+              <w:sz w:val="22"/>
+              <w:szCs w:val="22"/>
+              <w:u w:val="none"/>
+              <w:shd w:fill="auto" w:val="clear"/>
+              <w:vertAlign w:val="baseline"/>
+            </w:rPr>
           </w:pPr>
           <w:hyperlink w:anchor="_heading=h.papxxib6q7tu">
             <w:r>
               <w:rPr>
+                <w:rFonts w:ascii="Arial" w:cs="Arial" w:eastAsia="Arial" w:hAnsi="Arial"/>
+                <w:b w:val="0"/>
+                <w:i w:val="0"/>
+                <w:smallCaps w:val="0"/>
+                <w:strike w:val="0"/>
+                <w:color w:val="000000"/>
+                <w:sz w:val="22"/>
+                <w:szCs w:val="22"/>
+                <w:u w:val="none"/>
+                <w:shd w:fill="auto" w:val="clear"/>
+                <w:vertAlign w:val="baseline"/>
                 <w:rtl w:val="0"/>
               </w:rPr>
               <w:t xml:space="preserve">Ontwikkeldoel</w:t>
@@ -855,6 +878,17 @@
           </w:hyperlink>
           <w:r>
             <w:rPr>
+              <w:rFonts w:ascii="Arial" w:cs="Arial" w:eastAsia="Arial" w:hAnsi="Arial"/>
+              <w:b w:val="0"/>
+              <w:i w:val="0"/>
+              <w:smallCaps w:val="0"/>
+              <w:strike w:val="0"/>
+              <w:color w:val="000000"/>
+              <w:sz w:val="22"/>
+              <w:szCs w:val="22"/>
+              <w:u w:val="none"/>
+              <w:shd w:fill="auto" w:val="clear"/>
+              <w:vertAlign w:val="baseline"/>
               <w:rtl w:val="0"/>
             </w:rPr>
             <w:tab/>
@@ -866,9 +900,20 @@
           </w:r>
           <w:r>
             <w:rPr>
-              <w:rtl w:val="0"/>
-            </w:rPr>
-            <w:t xml:space="preserve">4</w:t>
+              <w:rFonts w:ascii="Arial" w:cs="Arial" w:eastAsia="Arial" w:hAnsi="Arial"/>
+              <w:b w:val="0"/>
+              <w:i w:val="0"/>
+              <w:smallCaps w:val="0"/>
+              <w:strike w:val="0"/>
+              <w:color w:val="000000"/>
+              <w:sz w:val="22"/>
+              <w:szCs w:val="22"/>
+              <w:u w:val="none"/>
+              <w:shd w:fill="auto" w:val="clear"/>
+              <w:vertAlign w:val="baseline"/>
+              <w:rtl w:val="0"/>
+            </w:rPr>
+            <w:t xml:space="preserve">5</w:t>
           </w:r>
           <w:r>
             <w:fldChar w:fldCharType="end"/>
@@ -956,7 +1001,95 @@
               <w:vertAlign w:val="baseline"/>
               <w:rtl w:val="0"/>
             </w:rPr>
-            <w:t xml:space="preserve">5</w:t>
+            <w:t xml:space="preserve">6</w:t>
+          </w:r>
+          <w:r>
+            <w:fldChar w:fldCharType="end"/>
+          </w:r>
+          <w:r>
+            <w:rPr>
+              <w:rtl w:val="0"/>
+            </w:rPr>
+          </w:r>
+        </w:p>
+        <w:p>
+          <w:pPr>
+            <w:tabs>
+              <w:tab w:val="right" w:pos="9030"/>
+            </w:tabs>
+            <w:spacing w:before="200" w:line="240" w:lineRule="auto"/>
+            <w:ind w:left="0" w:firstLine="0"/>
+            <w:rPr>
+              <w:rFonts w:ascii="Arial" w:cs="Arial" w:eastAsia="Arial" w:hAnsi="Arial"/>
+              <w:b w:val="1"/>
+              <w:i w:val="0"/>
+              <w:smallCaps w:val="0"/>
+              <w:strike w:val="0"/>
+              <w:color w:val="000000"/>
+              <w:sz w:val="22"/>
+              <w:szCs w:val="22"/>
+              <w:u w:val="none"/>
+              <w:shd w:fill="auto" w:val="clear"/>
+              <w:vertAlign w:val="baseline"/>
+            </w:rPr>
+          </w:pPr>
+          <w:hyperlink w:anchor="_heading=h.eh3xxmb087pz">
+            <w:r>
+              <w:rPr>
+                <w:rFonts w:ascii="Arial" w:cs="Arial" w:eastAsia="Arial" w:hAnsi="Arial"/>
+                <w:b w:val="1"/>
+                <w:i w:val="0"/>
+                <w:smallCaps w:val="0"/>
+                <w:strike w:val="0"/>
+                <w:color w:val="000000"/>
+                <w:sz w:val="22"/>
+                <w:szCs w:val="22"/>
+                <w:u w:val="none"/>
+                <w:shd w:fill="auto" w:val="clear"/>
+                <w:vertAlign w:val="baseline"/>
+                <w:rtl w:val="0"/>
+              </w:rPr>
+              <w:t xml:space="preserve">Niklas Leeuwin</w:t>
+            </w:r>
+          </w:hyperlink>
+          <w:r>
+            <w:rPr>
+              <w:rFonts w:ascii="Arial" w:cs="Arial" w:eastAsia="Arial" w:hAnsi="Arial"/>
+              <w:b w:val="1"/>
+              <w:i w:val="0"/>
+              <w:smallCaps w:val="0"/>
+              <w:strike w:val="0"/>
+              <w:color w:val="000000"/>
+              <w:sz w:val="22"/>
+              <w:szCs w:val="22"/>
+              <w:u w:val="none"/>
+              <w:shd w:fill="auto" w:val="clear"/>
+              <w:vertAlign w:val="baseline"/>
+              <w:rtl w:val="0"/>
+            </w:rPr>
+            <w:tab/>
+          </w:r>
+          <w:r>
+            <w:fldChar w:fldCharType="begin"/>
+            <w:instrText xml:space="preserve"> PAGEREF _heading=h.eh3xxmb087pz \h </w:instrText>
+            <w:fldChar w:fldCharType="separate"/>
+          </w:r>
+          <w:r>
+            <w:rPr>
+              <w:rFonts w:ascii="Arial" w:cs="Arial" w:eastAsia="Arial" w:hAnsi="Arial"/>
+              <w:b w:val="1"/>
+              <w:i w:val="0"/>
+              <w:smallCaps w:val="0"/>
+              <w:strike w:val="0"/>
+              <w:color w:val="000000"/>
+              <w:sz w:val="22"/>
+              <w:szCs w:val="22"/>
+              <w:u w:val="none"/>
+              <w:shd w:fill="auto" w:val="clear"/>
+              <w:vertAlign w:val="baseline"/>
+              <w:rtl w:val="0"/>
+            </w:rPr>
+            <w:t xml:space="preserve">8</w:t>
           </w:r>
           <w:r>
             <w:fldChar w:fldCharType="end"/>
@@ -973,7 +1106,7 @@
               <w:tab w:val="right" w:pos="9030"/>
             </w:tabs>
             <w:spacing w:before="60" w:line="240" w:lineRule="auto"/>
-            <w:ind w:left="720" w:firstLine="0"/>
+            <w:ind w:left="360" w:firstLine="0"/>
             <w:rPr>
               <w:rFonts w:ascii="Arial" w:cs="Arial" w:eastAsia="Arial" w:hAnsi="Arial"/>
               <w:b w:val="0"/>
@@ -988,7 +1121,7 @@
               <w:vertAlign w:val="baseline"/>
             </w:rPr>
           </w:pPr>
-          <w:hyperlink w:anchor="_heading=h.tyjcwt">
+          <w:hyperlink w:anchor="_heading=h.qnrxg2cvtcgj">
             <w:r>
               <w:rPr>
                 <w:rFonts w:ascii="Arial" w:cs="Arial" w:eastAsia="Arial" w:hAnsi="Arial"/>
@@ -1004,7 +1137,7 @@
                 <w:vertAlign w:val="baseline"/>
                 <w:rtl w:val="0"/>
               </w:rPr>
-              <w:t xml:space="preserve">Niklas</w:t>
+              <w:t xml:space="preserve">Reflectie</w:t>
             </w:r>
           </w:hyperlink>
           <w:r>
@@ -1026,7 +1159,7 @@
           </w:r>
           <w:r>
             <w:fldChar w:fldCharType="begin"/>
-            <w:instrText xml:space="preserve"> PAGEREF _heading=h.tyjcwt \h </w:instrText>
+            <w:instrText xml:space="preserve"> PAGEREF _heading=h.qnrxg2cvtcgj \h </w:instrText>
             <w:fldChar w:fldCharType="separate"/>
           </w:r>
           <w:r>
@@ -1044,7 +1177,7 @@
               <w:vertAlign w:val="baseline"/>
               <w:rtl w:val="0"/>
             </w:rPr>
-            <w:t xml:space="preserve">5</w:t>
+            <w:t xml:space="preserve">8</w:t>
           </w:r>
           <w:r>
             <w:fldChar w:fldCharType="end"/>
@@ -1061,7 +1194,50 @@
               <w:tab w:val="right" w:pos="9030"/>
             </w:tabs>
             <w:spacing w:before="60" w:line="240" w:lineRule="auto"/>
-            <w:ind w:left="720" w:firstLine="0"/>
+            <w:ind w:left="360" w:firstLine="0"/>
+            <w:rPr/>
+          </w:pPr>
+          <w:hyperlink w:anchor="_heading=h.dlr2fm0rsb">
+            <w:r>
+              <w:rPr>
+                <w:rtl w:val="0"/>
+              </w:rPr>
+              <w:t xml:space="preserve">Ontwikkeldoel</w:t>
+            </w:r>
+          </w:hyperlink>
+          <w:r>
+            <w:rPr>
+              <w:rtl w:val="0"/>
+            </w:rPr>
+            <w:tab/>
+          </w:r>
+          <w:r>
+            <w:fldChar w:fldCharType="begin"/>
+            <w:instrText xml:space="preserve"> PAGEREF _heading=h.dlr2fm0rsb \h </w:instrText>
+            <w:fldChar w:fldCharType="separate"/>
+          </w:r>
+          <w:r>
+            <w:rPr>
+              <w:rtl w:val="0"/>
+            </w:rPr>
+            <w:t xml:space="preserve">9</w:t>
+          </w:r>
+          <w:r>
+            <w:fldChar w:fldCharType="end"/>
+          </w:r>
+          <w:r>
+            <w:rPr>
+              <w:rtl w:val="0"/>
+            </w:rPr>
+          </w:r>
+        </w:p>
+        <w:p>
+          <w:pPr>
+            <w:tabs>
+              <w:tab w:val="right" w:pos="9030"/>
+            </w:tabs>
+            <w:spacing w:before="60" w:line="240" w:lineRule="auto"/>
+            <w:ind w:left="360" w:firstLine="0"/>
             <w:rPr>
               <w:rFonts w:ascii="Arial" w:cs="Arial" w:eastAsia="Arial" w:hAnsi="Arial"/>
               <w:b w:val="0"/>
@@ -1076,7 +1252,7 @@
               <w:vertAlign w:val="baseline"/>
             </w:rPr>
           </w:pPr>
-          <w:hyperlink w:anchor="_heading=h.3dy6vkm">
+          <w:hyperlink w:anchor="_heading=h.5er24fg5j5l6">
             <w:r>
               <w:rPr>
                 <w:rFonts w:ascii="Arial" w:cs="Arial" w:eastAsia="Arial" w:hAnsi="Arial"/>
@@ -1092,7 +1268,7 @@
                 <w:vertAlign w:val="baseline"/>
                 <w:rtl w:val="0"/>
               </w:rPr>
-              <w:t xml:space="preserve">Kamiel</w:t>
+              <w:t xml:space="preserve">Feedback</w:t>
             </w:r>
           </w:hyperlink>
           <w:r>
@@ -1114,7 +1290,7 @@
           </w:r>
           <w:r>
             <w:fldChar w:fldCharType="begin"/>
-            <w:instrText xml:space="preserve"> PAGEREF _heading=h.3dy6vkm \h </w:instrText>
+            <w:instrText xml:space="preserve"> PAGEREF _heading=h.5er24fg5j5l6 \h </w:instrText>
             <w:fldChar w:fldCharType="separate"/>
           </w:r>
           <w:r>
@@ -1132,183 +1308,7 @@
               <w:vertAlign w:val="baseline"/>
               <w:rtl w:val="0"/>
             </w:rPr>
-            <w:t xml:space="preserve">5</w:t>
-          </w:r>
-          <w:r>
-            <w:fldChar w:fldCharType="end"/>
-          </w:r>
-          <w:r>
-            <w:rPr>
-              <w:rtl w:val="0"/>
-            </w:rPr>
-          </w:r>
-        </w:p>
-        <w:p>
-          <w:pPr>
-            <w:tabs>
-              <w:tab w:val="right" w:pos="9030"/>
-            </w:tabs>
-            <w:spacing w:before="60" w:line="240" w:lineRule="auto"/>
-            <w:ind w:left="720" w:firstLine="0"/>
-            <w:rPr>
-              <w:rFonts w:ascii="Arial" w:cs="Arial" w:eastAsia="Arial" w:hAnsi="Arial"/>
-              <w:b w:val="0"/>
-              <w:i w:val="0"/>
-              <w:smallCaps w:val="0"/>
-              <w:strike w:val="0"/>
-              <w:color w:val="000000"/>
-              <w:sz w:val="22"/>
-              <w:szCs w:val="22"/>
-              <w:u w:val="none"/>
-              <w:shd w:fill="auto" w:val="clear"/>
-              <w:vertAlign w:val="baseline"/>
-            </w:rPr>
-          </w:pPr>
-          <w:hyperlink w:anchor="_heading=h.1t3h5sf">
-            <w:r>
-              <w:rPr>
-                <w:rFonts w:ascii="Arial" w:cs="Arial" w:eastAsia="Arial" w:hAnsi="Arial"/>
-                <w:b w:val="0"/>
-                <w:i w:val="0"/>
-                <w:smallCaps w:val="0"/>
-                <w:strike w:val="0"/>
-                <w:color w:val="000000"/>
-                <w:sz w:val="22"/>
-                <w:szCs w:val="22"/>
-                <w:u w:val="none"/>
-                <w:shd w:fill="auto" w:val="clear"/>
-                <w:vertAlign w:val="baseline"/>
-                <w:rtl w:val="0"/>
-              </w:rPr>
-              <w:t xml:space="preserve">Benjamin</w:t>
-            </w:r>
-          </w:hyperlink>
-          <w:r>
-            <w:rPr>
-              <w:rFonts w:ascii="Arial" w:cs="Arial" w:eastAsia="Arial" w:hAnsi="Arial"/>
-              <w:b w:val="0"/>
-              <w:i w:val="0"/>
-              <w:smallCaps w:val="0"/>
-              <w:strike w:val="0"/>
-              <w:color w:val="000000"/>
-              <w:sz w:val="22"/>
-              <w:szCs w:val="22"/>
-              <w:u w:val="none"/>
-              <w:shd w:fill="auto" w:val="clear"/>
-              <w:vertAlign w:val="baseline"/>
-              <w:rtl w:val="0"/>
-            </w:rPr>
-            <w:tab/>
-          </w:r>
-          <w:r>
-            <w:fldChar w:fldCharType="begin"/>
-            <w:instrText xml:space="preserve"> PAGEREF _heading=h.1t3h5sf \h </w:instrText>
-            <w:fldChar w:fldCharType="separate"/>
-          </w:r>
-          <w:r>
-            <w:rPr>
-              <w:rFonts w:ascii="Arial" w:cs="Arial" w:eastAsia="Arial" w:hAnsi="Arial"/>
-              <w:b w:val="0"/>
-              <w:i w:val="0"/>
-              <w:smallCaps w:val="0"/>
-              <w:strike w:val="0"/>
-              <w:color w:val="000000"/>
-              <w:sz w:val="22"/>
-              <w:szCs w:val="22"/>
-              <w:u w:val="none"/>
-              <w:shd w:fill="auto" w:val="clear"/>
-              <w:vertAlign w:val="baseline"/>
-              <w:rtl w:val="0"/>
-            </w:rPr>
-            <w:t xml:space="preserve">5</w:t>
-          </w:r>
-          <w:r>
-            <w:fldChar w:fldCharType="end"/>
-          </w:r>
-          <w:r>
-            <w:rPr>
-              <w:rtl w:val="0"/>
-            </w:rPr>
-          </w:r>
-        </w:p>
-        <w:p>
-          <w:pPr>
-            <w:tabs>
-              <w:tab w:val="right" w:pos="9030"/>
-            </w:tabs>
-            <w:spacing w:before="60" w:line="240" w:lineRule="auto"/>
-            <w:ind w:left="720" w:firstLine="0"/>
-            <w:rPr>
-              <w:rFonts w:ascii="Arial" w:cs="Arial" w:eastAsia="Arial" w:hAnsi="Arial"/>
-              <w:b w:val="0"/>
-              <w:i w:val="0"/>
-              <w:smallCaps w:val="0"/>
-              <w:strike w:val="0"/>
-              <w:color w:val="000000"/>
-              <w:sz w:val="22"/>
-              <w:szCs w:val="22"/>
-              <w:u w:val="none"/>
-              <w:shd w:fill="auto" w:val="clear"/>
-              <w:vertAlign w:val="baseline"/>
-            </w:rPr>
-          </w:pPr>
-          <w:hyperlink w:anchor="_heading=h.4d34og8">
-            <w:r>
-              <w:rPr>
-                <w:rFonts w:ascii="Arial" w:cs="Arial" w:eastAsia="Arial" w:hAnsi="Arial"/>
-                <w:b w:val="0"/>
-                <w:i w:val="0"/>
-                <w:smallCaps w:val="0"/>
-                <w:strike w:val="0"/>
-                <w:color w:val="000000"/>
-                <w:sz w:val="22"/>
-                <w:szCs w:val="22"/>
-                <w:u w:val="none"/>
-                <w:shd w:fill="auto" w:val="clear"/>
-                <w:vertAlign w:val="baseline"/>
-                <w:rtl w:val="0"/>
-              </w:rPr>
-              <w:t xml:space="preserve">Daniel</w:t>
-            </w:r>
-          </w:hyperlink>
-          <w:r>
-            <w:rPr>
-              <w:rFonts w:ascii="Arial" w:cs="Arial" w:eastAsia="Arial" w:hAnsi="Arial"/>
-              <w:b w:val="0"/>
-              <w:i w:val="0"/>
-              <w:smallCaps w:val="0"/>
-              <w:strike w:val="0"/>
-              <w:color w:val="000000"/>
-              <w:sz w:val="22"/>
-              <w:szCs w:val="22"/>
-              <w:u w:val="none"/>
-              <w:shd w:fill="auto" w:val="clear"/>
-              <w:vertAlign w:val="baseline"/>
-              <w:rtl w:val="0"/>
-            </w:rPr>
-            <w:tab/>
-          </w:r>
-          <w:r>
-            <w:fldChar w:fldCharType="begin"/>
-            <w:instrText xml:space="preserve"> PAGEREF _heading=h.4d34og8 \h </w:instrText>
-            <w:fldChar w:fldCharType="separate"/>
-          </w:r>
-          <w:r>
-            <w:rPr>
-              <w:rFonts w:ascii="Arial" w:cs="Arial" w:eastAsia="Arial" w:hAnsi="Arial"/>
-              <w:b w:val="0"/>
-              <w:i w:val="0"/>
-              <w:smallCaps w:val="0"/>
-              <w:strike w:val="0"/>
-              <w:color w:val="000000"/>
-              <w:sz w:val="22"/>
-              <w:szCs w:val="22"/>
-              <w:u w:val="none"/>
-              <w:shd w:fill="auto" w:val="clear"/>
-              <w:vertAlign w:val="baseline"/>
-              <w:rtl w:val="0"/>
-            </w:rPr>
-            <w:t xml:space="preserve">5</w:t>
+            <w:t xml:space="preserve">9</w:t>
           </w:r>
           <w:r>
             <w:fldChar w:fldCharType="end"/>
@@ -1328,13 +1328,13 @@
             <w:ind w:left="0" w:firstLine="0"/>
             <w:rPr/>
           </w:pPr>
-          <w:hyperlink w:anchor="_heading=h.eh3xxmb087pz">
+          <w:hyperlink w:anchor="_heading=h.dm2fmhwqcfwa">
             <w:r>
               <w:rPr>
                 <w:b w:val="1"/>
                 <w:rtl w:val="0"/>
               </w:rPr>
-              <w:t xml:space="preserve">Niklas Leeuwin</w:t>
+              <w:t xml:space="preserve">Kamiel de Visser</w:t>
             </w:r>
           </w:hyperlink>
           <w:r>
@@ -1346,7 +1346,7 @@
           </w:r>
           <w:r>
             <w:fldChar w:fldCharType="begin"/>
-            <w:instrText xml:space="preserve"> PAGEREF _heading=h.eh3xxmb087pz \h </w:instrText>
+            <w:instrText xml:space="preserve"> PAGEREF _heading=h.dm2fmhwqcfwa \h </w:instrText>
             <w:fldChar w:fldCharType="separate"/>
           </w:r>
           <w:r>
@@ -1354,7 +1354,7 @@
               <w:b w:val="1"/>
               <w:rtl w:val="0"/>
             </w:rPr>
-            <w:t xml:space="preserve">7</w:t>
+            <w:t xml:space="preserve">11</w:t>
           </w:r>
           <w:r>
             <w:fldChar w:fldCharType="end"/>
@@ -1374,7 +1374,7 @@
             <w:ind w:left="360" w:firstLine="0"/>
             <w:rPr/>
           </w:pPr>
-          <w:hyperlink w:anchor="_heading=h.qnrxg2cvtcgj">
+          <w:hyperlink w:anchor="_heading=h.fmie9wprzrza">
             <w:r>
               <w:rPr>
                 <w:rtl w:val="0"/>
@@ -1390,14 +1390,14 @@
           </w:r>
           <w:r>
             <w:fldChar w:fldCharType="begin"/>
-            <w:instrText xml:space="preserve"> PAGEREF _heading=h.qnrxg2cvtcgj \h </w:instrText>
+            <w:instrText xml:space="preserve"> PAGEREF _heading=h.fmie9wprzrza \h </w:instrText>
             <w:fldChar w:fldCharType="separate"/>
           </w:r>
           <w:r>
             <w:rPr>
               <w:rtl w:val="0"/>
             </w:rPr>
-            <w:t xml:space="preserve">7</w:t>
+            <w:t xml:space="preserve">11</w:t>
           </w:r>
           <w:r>
             <w:fldChar w:fldCharType="end"/>
@@ -1417,7 +1417,50 @@
             <w:ind w:left="360" w:firstLine="0"/>
             <w:rPr/>
           </w:pPr>
-          <w:hyperlink w:anchor="_heading=h.5er24fg5j5l6">
+          <w:hyperlink w:anchor="_heading=h.tusatojqwwcz">
+            <w:r>
+              <w:rPr>
+                <w:rtl w:val="0"/>
+              </w:rPr>
+              <w:t xml:space="preserve">Ontwikkeldoel</w:t>
+            </w:r>
+          </w:hyperlink>
+          <w:r>
+            <w:rPr>
+              <w:rtl w:val="0"/>
+            </w:rPr>
+            <w:tab/>
+          </w:r>
+          <w:r>
+            <w:fldChar w:fldCharType="begin"/>
+            <w:instrText xml:space="preserve"> PAGEREF _heading=h.tusatojqwwcz \h </w:instrText>
+            <w:fldChar w:fldCharType="separate"/>
+          </w:r>
+          <w:r>
+            <w:rPr>
+              <w:rtl w:val="0"/>
+            </w:rPr>
+            <w:t xml:space="preserve">13</w:t>
+          </w:r>
+          <w:r>
+            <w:fldChar w:fldCharType="end"/>
+          </w:r>
+          <w:r>
+            <w:rPr>
+              <w:rtl w:val="0"/>
+            </w:rPr>
+          </w:r>
+        </w:p>
+        <w:p>
+          <w:pPr>
+            <w:tabs>
+              <w:tab w:val="right" w:pos="9030"/>
+            </w:tabs>
+            <w:spacing w:before="60" w:line="240" w:lineRule="auto"/>
+            <w:ind w:left="360" w:firstLine="0"/>
+            <w:rPr/>
+          </w:pPr>
+          <w:hyperlink w:anchor="_heading=h.7jtr6m3dnwo3">
             <w:r>
               <w:rPr>
                 <w:rtl w:val="0"/>
@@ -1433,14 +1476,60 @@
           </w:r>
           <w:r>
             <w:fldChar w:fldCharType="begin"/>
-            <w:instrText xml:space="preserve"> PAGEREF _heading=h.5er24fg5j5l6 \h </w:instrText>
+            <w:instrText xml:space="preserve"> PAGEREF _heading=h.7jtr6m3dnwo3 \h </w:instrText>
             <w:fldChar w:fldCharType="separate"/>
           </w:r>
           <w:r>
             <w:rPr>
               <w:rtl w:val="0"/>
             </w:rPr>
-            <w:t xml:space="preserve">8</w:t>
+            <w:t xml:space="preserve">13</w:t>
+          </w:r>
+          <w:r>
+            <w:fldChar w:fldCharType="end"/>
+          </w:r>
+          <w:r>
+            <w:rPr>
+              <w:rtl w:val="0"/>
+            </w:rPr>
+          </w:r>
+        </w:p>
+        <w:p>
+          <w:pPr>
+            <w:tabs>
+              <w:tab w:val="right" w:pos="9030"/>
+            </w:tabs>
+            <w:spacing w:before="200" w:line="240" w:lineRule="auto"/>
+            <w:ind w:left="0" w:firstLine="0"/>
+            <w:rPr/>
+          </w:pPr>
+          <w:hyperlink w:anchor="_heading=h.u2knaimbk7yv">
+            <w:r>
+              <w:rPr>
+                <w:b w:val="1"/>
+                <w:rtl w:val="0"/>
+              </w:rPr>
+              <w:t xml:space="preserve">Daniël</w:t>
+            </w:r>
+          </w:hyperlink>
+          <w:r>
+            <w:rPr>
+              <w:b w:val="1"/>
+              <w:rtl w:val="0"/>
+            </w:rPr>
+            <w:tab/>
+          </w:r>
+          <w:r>
+            <w:fldChar w:fldCharType="begin"/>
+            <w:instrText xml:space="preserve"> PAGEREF _heading=h.u2knaimbk7yv \h </w:instrText>
+            <w:fldChar w:fldCharType="separate"/>
+          </w:r>
+          <w:r>
+            <w:rPr>
+              <w:b w:val="1"/>
+              <w:rtl w:val="0"/>
+            </w:rPr>
+            <w:t xml:space="preserve">15</w:t>
           </w:r>
           <w:r>
             <w:fldChar w:fldCharType="end"/>
@@ -1457,15 +1546,15 @@
               <w:tab w:val="right" w:pos="9030"/>
             </w:tabs>
             <w:spacing w:before="60" w:line="240" w:lineRule="auto"/>
-            <w:ind w:left="720" w:firstLine="0"/>
+            <w:ind w:left="360" w:firstLine="0"/>
             <w:rPr/>
           </w:pPr>
-          <w:hyperlink w:anchor="_heading=h.c4gq0u6fsx56">
+          <w:hyperlink w:anchor="_heading=h.1v0m83ajduhx">
             <w:r>
               <w:rPr>
                 <w:rtl w:val="0"/>
               </w:rPr>
-              <w:t xml:space="preserve">Kamiel</w:t>
+              <w:t xml:space="preserve">Reflectie</w:t>
             </w:r>
           </w:hyperlink>
           <w:r>
@@ -1476,14 +1565,14 @@
           </w:r>
           <w:r>
             <w:fldChar w:fldCharType="begin"/>
-            <w:instrText xml:space="preserve"> PAGEREF _heading=h.c4gq0u6fsx56 \h </w:instrText>
+            <w:instrText xml:space="preserve"> PAGEREF _heading=h.1v0m83ajduhx \h </w:instrText>
             <w:fldChar w:fldCharType="separate"/>
           </w:r>
           <w:r>
             <w:rPr>
               <w:rtl w:val="0"/>
             </w:rPr>
-            <w:t xml:space="preserve">8</w:t>
+            <w:t xml:space="preserve">15</w:t>
           </w:r>
           <w:r>
             <w:fldChar w:fldCharType="end"/>
@@ -1500,15 +1589,15 @@
               <w:tab w:val="right" w:pos="9030"/>
             </w:tabs>
             <w:spacing w:before="60" w:line="240" w:lineRule="auto"/>
-            <w:ind w:left="720" w:firstLine="0"/>
+            <w:ind w:left="360" w:firstLine="0"/>
             <w:rPr/>
           </w:pPr>
-          <w:hyperlink w:anchor="_heading=h.vn5ife4sim61">
+          <w:hyperlink w:anchor="_heading=h.w4h9864525rr">
             <w:r>
               <w:rPr>
                 <w:rtl w:val="0"/>
               </w:rPr>
-              <w:t xml:space="preserve">Benjamin</w:t>
+              <w:t xml:space="preserve">Ontwikkeldoel</w:t>
             </w:r>
           </w:hyperlink>
           <w:r>
@@ -1519,14 +1608,14 @@
           </w:r>
           <w:r>
             <w:fldChar w:fldCharType="begin"/>
-            <w:instrText xml:space="preserve"> PAGEREF _heading=h.vn5ife4sim61 \h </w:instrText>
+            <w:instrText xml:space="preserve"> PAGEREF _heading=h.w4h9864525rr \h </w:instrText>
             <w:fldChar w:fldCharType="separate"/>
           </w:r>
           <w:r>
             <w:rPr>
               <w:rtl w:val="0"/>
             </w:rPr>
-            <w:t xml:space="preserve">8</w:t>
+            <w:t xml:space="preserve">15</w:t>
           </w:r>
           <w:r>
             <w:fldChar w:fldCharType="end"/>
@@ -1543,15 +1632,15 @@
               <w:tab w:val="right" w:pos="9030"/>
             </w:tabs>
             <w:spacing w:before="60" w:line="240" w:lineRule="auto"/>
-            <w:ind w:left="720" w:firstLine="0"/>
+            <w:ind w:left="360" w:firstLine="0"/>
             <w:rPr/>
           </w:pPr>
-          <w:hyperlink w:anchor="_heading=h.8pn4zi7hygas">
+          <w:hyperlink w:anchor="_heading=h.i290s2jgo7ie">
             <w:r>
               <w:rPr>
                 <w:rtl w:val="0"/>
               </w:rPr>
-              <w:t xml:space="preserve">Nick</w:t>
+              <w:t xml:space="preserve">Feedback</w:t>
             </w:r>
           </w:hyperlink>
           <w:r>
@@ -1562,14 +1651,14 @@
           </w:r>
           <w:r>
             <w:fldChar w:fldCharType="begin"/>
-            <w:instrText xml:space="preserve"> PAGEREF _heading=h.8pn4zi7hygas \h </w:instrText>
+            <w:instrText xml:space="preserve"> PAGEREF _heading=h.i290s2jgo7ie \h </w:instrText>
             <w:fldChar w:fldCharType="separate"/>
           </w:r>
           <w:r>
             <w:rPr>
               <w:rtl w:val="0"/>
             </w:rPr>
-            <w:t xml:space="preserve">8</w:t>
+            <w:t xml:space="preserve">15</w:t>
           </w:r>
           <w:r>
             <w:fldChar w:fldCharType="end"/>
@@ -1585,16 +1674,62 @@
             <w:tabs>
               <w:tab w:val="right" w:pos="9030"/>
             </w:tabs>
-            <w:spacing w:after="80" w:before="60" w:line="240" w:lineRule="auto"/>
-            <w:ind w:left="720" w:firstLine="0"/>
+            <w:spacing w:before="200" w:line="240" w:lineRule="auto"/>
+            <w:ind w:left="0" w:firstLine="0"/>
             <w:rPr/>
           </w:pPr>
-          <w:hyperlink w:anchor="_heading=h.13y0tl04zpm">
+          <w:hyperlink w:anchor="_heading=h.wdap84uikrri">
+            <w:r>
+              <w:rPr>
+                <w:b w:val="1"/>
+                <w:rtl w:val="0"/>
+              </w:rPr>
+              <w:t xml:space="preserve">Benjamin</w:t>
+            </w:r>
+          </w:hyperlink>
+          <w:r>
+            <w:rPr>
+              <w:b w:val="1"/>
+              <w:rtl w:val="0"/>
+            </w:rPr>
+            <w:tab/>
+          </w:r>
+          <w:r>
+            <w:fldChar w:fldCharType="begin"/>
+            <w:instrText xml:space="preserve"> PAGEREF _heading=h.wdap84uikrri \h </w:instrText>
+            <w:fldChar w:fldCharType="separate"/>
+          </w:r>
+          <w:r>
+            <w:rPr>
+              <w:b w:val="1"/>
+              <w:rtl w:val="0"/>
+            </w:rPr>
+            <w:t xml:space="preserve">16</w:t>
+          </w:r>
+          <w:r>
+            <w:fldChar w:fldCharType="end"/>
+          </w:r>
+          <w:r>
+            <w:rPr>
+              <w:rtl w:val="0"/>
+            </w:rPr>
+          </w:r>
+        </w:p>
+        <w:p>
+          <w:pPr>
+            <w:tabs>
+              <w:tab w:val="right" w:pos="9030"/>
+            </w:tabs>
+            <w:spacing w:before="60" w:line="240" w:lineRule="auto"/>
+            <w:ind w:left="360" w:firstLine="0"/>
+            <w:rPr/>
+          </w:pPr>
+          <w:hyperlink w:anchor="_heading=h.3wtiagm4jb8r">
             <w:r>
               <w:rPr>
                 <w:rtl w:val="0"/>
               </w:rPr>
-              <w:t xml:space="preserve">Daniel</w:t>
+              <w:t xml:space="preserve">Reflectie</w:t>
             </w:r>
           </w:hyperlink>
           <w:r>
@@ -1605,14 +1740,100 @@
           </w:r>
           <w:r>
             <w:fldChar w:fldCharType="begin"/>
-            <w:instrText xml:space="preserve"> PAGEREF _heading=h.13y0tl04zpm \h </w:instrText>
+            <w:instrText xml:space="preserve"> PAGEREF _heading=h.3wtiagm4jb8r \h </w:instrText>
             <w:fldChar w:fldCharType="separate"/>
           </w:r>
           <w:r>
             <w:rPr>
               <w:rtl w:val="0"/>
             </w:rPr>
-            <w:t xml:space="preserve">8</w:t>
+            <w:t xml:space="preserve">16</w:t>
+          </w:r>
+          <w:r>
+            <w:fldChar w:fldCharType="end"/>
+          </w:r>
+          <w:r>
+            <w:rPr>
+              <w:rtl w:val="0"/>
+            </w:rPr>
+          </w:r>
+        </w:p>
+        <w:p>
+          <w:pPr>
+            <w:tabs>
+              <w:tab w:val="right" w:pos="9030"/>
+            </w:tabs>
+            <w:spacing w:before="60" w:line="240" w:lineRule="auto"/>
+            <w:ind w:left="360" w:firstLine="0"/>
+            <w:rPr/>
+          </w:pPr>
+          <w:hyperlink w:anchor="_heading=h.jq5kee2z8r7y">
+            <w:r>
+              <w:rPr>
+                <w:rtl w:val="0"/>
+              </w:rPr>
+              <w:t xml:space="preserve">Ontwikkeldoel</w:t>
+            </w:r>
+          </w:hyperlink>
+          <w:r>
+            <w:rPr>
+              <w:rtl w:val="0"/>
+            </w:rPr>
+            <w:tab/>
+          </w:r>
+          <w:r>
+            <w:fldChar w:fldCharType="begin"/>
+            <w:instrText xml:space="preserve"> PAGEREF _heading=h.jq5kee2z8r7y \h </w:instrText>
+            <w:fldChar w:fldCharType="separate"/>
+          </w:r>
+          <w:r>
+            <w:rPr>
+              <w:rtl w:val="0"/>
+            </w:rPr>
+            <w:t xml:space="preserve">16</w:t>
+          </w:r>
+          <w:r>
+            <w:fldChar w:fldCharType="end"/>
+          </w:r>
+          <w:r>
+            <w:rPr>
+              <w:rtl w:val="0"/>
+            </w:rPr>
+          </w:r>
+        </w:p>
+        <w:p>
+          <w:pPr>
+            <w:tabs>
+              <w:tab w:val="right" w:pos="9030"/>
+            </w:tabs>
+            <w:spacing w:before="60" w:line="240" w:lineRule="auto"/>
+            <w:ind w:left="360" w:firstLine="0"/>
+            <w:rPr/>
+          </w:pPr>
+          <w:hyperlink w:anchor="_heading=h.td65mepvjf92">
+            <w:r>
+              <w:rPr>
+                <w:rtl w:val="0"/>
+              </w:rPr>
+              <w:t xml:space="preserve">Feedback</w:t>
+            </w:r>
+          </w:hyperlink>
+          <w:r>
+            <w:rPr>
+              <w:rtl w:val="0"/>
+            </w:rPr>
+            <w:tab/>
+          </w:r>
+          <w:r>
+            <w:fldChar w:fldCharType="begin"/>
+            <w:instrText xml:space="preserve"> PAGEREF _heading=h.td65mepvjf92 \h </w:instrText>
+            <w:fldChar w:fldCharType="separate"/>
+          </w:r>
+          <w:r>
+            <w:rPr>
+              <w:rtl w:val="0"/>
+            </w:rPr>
+            <w:t xml:space="preserve">17</w:t>
           </w:r>
           <w:r>
             <w:fldChar w:fldCharType="end"/>
@@ -1692,7 +1913,7 @@
         <w:rPr>
           <w:rtl w:val="0"/>
         </w:rPr>
-        <w:t xml:space="preserve">Ik heb dit project een heel andere ervaring gehad dan bij FYS. Natuurlijk was er de coronacrisis, hier ga ik later op in. Maar ook naast de crisis verliep dit project heel anders. Bij FYS was mijn hele groep nieuw op het gebied van coderen. Bij PAD zat ik in een groep met 2 mannen die al heel goed kunnen programmeren. Ze hebben jaren meer ervaring dan ik, en dit heb ik gemerkt. Bij de concept fase verliep alles nog gestroomlijnd. Ik kwam het met het Zumath idee, we pitchten dit en het werd goedgekeurd. Tof! Mijn idee werd als beste van de 3 gezien. </w:t>
+        <w:t xml:space="preserve">Ik heb dit project een heel andere ervaring gehad dan bij FYS. Natuurlijk was er de coronacrisis, hier ga ik later op in. Maar ook naast de crisis verliep dit project heel anders. Bij FYS was mijn hele groep nieuw op het gebied van coderen. Bij PAD zat ik in een groep met 2 mannen die al heel goed kunnen programmeren. Ze hebben jaren meer ervaring dan ik, en dit heb ik gemerkt. Bij de concept fase verliep alles nog gestroomlijnd. Ik kwam met het Zumath idee, we pitchten dit en het werd goedgekeurd. Tof! Mijn idee werd als beste van de 3 gezien. </w:t>
       </w:r>
     </w:p>
     <w:p>
@@ -3160,6 +3381,49 @@
         <w:rPr>
           <w:rtl w:val="0"/>
         </w:rPr>
+        <w:t xml:space="preserve">Ik ben begonnen met dit project met een inzet van 100%. Ik wilde echt een top product neerzetten. Dit mede omdat ik soms erg kritisch kan zijn, soms ten goede en soms ten nadele. Echter is er bij mij in de privé sfeer teveel op mijn dak gekomen waardoor ik niet tot nauwelijks aan het project heb kunnen werken. Ik heb mij ten opzichte van het team in de eerste helft van het project goed en actief weten op te stellen. Hier met ideeën en vragen gekomen als ik hulp nodig had. Daarna werd het contact minder. </w:t>
+      </w:r>
+    </w:p>
+    <w:p>
+      <w:pPr>
+        <w:rPr/>
+      </w:pPr>
+      <w:r>
+        <w:rPr>
+          <w:rtl w:val="0"/>
+        </w:rPr>
+      </w:r>
+    </w:p>
+    <w:p>
+      <w:pPr>
+        <w:rPr/>
+      </w:pPr>
+      <w:r>
+        <w:rPr>
+          <w:rtl w:val="0"/>
+        </w:rPr>
+        <w:t xml:space="preserve">Ik realiseer mij dat ik misschien beter had moeten communiceren met mijn teamgenoten hoe de situatie was en zo ook duidelijker een beeld voor de mannen had kunnen schetsen. Echter is achteraf praten natuurlijk makkelijker gezegd dan gedaan. Ik kan dus zeggen dat ik niet trots ben op hetgeen wat ik heb afgeleverd. Ik heb door zware omstandigheden niet kunnen doen wat ik zou willen doen. </w:t>
+      </w:r>
+    </w:p>
+    <w:p>
+      <w:pPr>
+        <w:rPr/>
+      </w:pPr>
+      <w:r>
+        <w:rPr>
+          <w:rtl w:val="0"/>
+        </w:rPr>
+      </w:r>
+    </w:p>
+    <w:p>
+      <w:pPr>
+        <w:rPr/>
+      </w:pPr>
+      <w:r>
+        <w:rPr>
+          <w:rtl w:val="0"/>
+        </w:rPr>
+        <w:t xml:space="preserve">Ik ben tevreden met het resultaat als team, ik ben ontevreden over mijn eigen inzet voor het team. De communicatie verliep vaak stroef, dit ook deels van mijn kant. Nadat ik te kennen heb gegeven dat ik een zware periode heb, hoorde ik nauwelijks iets van het team. Misschien als er enige communicatie gebleven was ik mij ook meer betrokken had kunnen voelen. Het einde van het project voelde als dat de boot ging varen zonder mij.</w:t>
       </w:r>
     </w:p>
     <w:p>
@@ -3194,6 +3458,28 @@
         <w:rPr>
           <w:rtl w:val="0"/>
         </w:rPr>
+        <w:t xml:space="preserve">Mijn ontwikkeldoel voor deze periode was dat ik mij assertiever zou gedragen, meer de leidende rol zou nemen en duidelijker zou communiceren naar mijn teamleden. Ik heb dit ontwikkeldoel dus nog niet gehaald. Hier moet ik nog aan gaan werken. </w:t>
+      </w:r>
+    </w:p>
+    <w:p>
+      <w:pPr>
+        <w:rPr/>
+      </w:pPr>
+      <w:r>
+        <w:rPr>
+          <w:rtl w:val="0"/>
+        </w:rPr>
+      </w:r>
+    </w:p>
+    <w:p>
+      <w:pPr>
+        <w:rPr/>
+      </w:pPr>
+      <w:r>
+        <w:rPr>
+          <w:rtl w:val="0"/>
+        </w:rPr>
+        <w:t xml:space="preserve">Ik wil volgend jaar dus hiermee verder gaan. Ik wil tijd en werkdruk kunnen reguleren. Als gevolg van corona en andere factoren moet ik dus volgend jaar veel gaan doen. Tijdens de zomervakantie ga ik hier al aan werken. Zodat de motivatie en de energie die ik heb goed kan verdelen. Daarnaast ga ik ook aan mijn technische vaardigheden werken zodat ik volgend jaar een grotere input kan geven in het project.</w:t>
       </w:r>
     </w:p>
     <w:p>
@@ -3242,6 +3528,7 @@
         <w:rPr>
           <w:rtl w:val="0"/>
         </w:rPr>
+        <w:t xml:space="preserve">Je bent een kerel die voor een goede sfeer in het team zorg. Daarnaast kom je vaak met interessante ideeën. Ik kreeg de indruk dat ook jij moeite heb met thuiswerken. Hierdoor kreeg ik soms de indruk dat “het komt wel” mentaliteit de voorhand nam. Dit kan soms demotiverend voor andere teamleden zijn.</w:t>
       </w:r>
     </w:p>
     <w:p>
@@ -3276,6 +3563,7 @@
         <w:rPr>
           <w:rtl w:val="0"/>
         </w:rPr>
+        <w:t xml:space="preserve">Je bent een stille maar harde werker. De dingen die je maakt zien er goed uit. Je neemt vaak het voortouw in documentatie wat prettig kan ervaren worden. Maar probeer niet alleen dit werk te doen. Ik heb je graag willen helpen met documentatie maar kreeg dan te horen het is beter als ik het doe.</w:t>
       </w:r>
     </w:p>
     <w:p>
@@ -3310,6 +3598,7 @@
         <w:rPr>
           <w:rtl w:val="0"/>
         </w:rPr>
+        <w:t xml:space="preserve">Je bent een rustige kerel met drukke factoren. Enerzijds kom je heel relaxt over daarnaast kan je soms erg druk doen. Echter is dit niet altijd storend en wanneer er gezegd wordt dat het iets rustiger kan, pak je dit goed op. </w:t>
       </w:r>
     </w:p>
     <w:p>
@@ -3344,6 +3633,7 @@
         <w:rPr>
           <w:rtl w:val="0"/>
         </w:rPr>
+        <w:t xml:space="preserve">Je hebt al ervaring met programmeren en dat is te zien en te merken. Je passie is goed. Ik houd daarvan mensen die passie hebben voor hun gebied. Het gevoel dat je niet kan leveren wat je verwacht te leveren is een vervelend gevoel. Dat heb je geuit. Echter moet je soms wel neer kunnen leggen naast het feit dat bepaalde zaken zo lopen. Je zal merken dat niet alles onder controle kan hebben, hoe graag je ook zoiets zou willen. De tijd dat we samengewerkt hebben, heb ik als prettig ervaren. </w:t>
       </w:r>
     </w:p>
     <w:p>
@@ -3405,17 +3695,81 @@
         <w:rPr>
           <w:rtl w:val="0"/>
         </w:rPr>
-        <w:t xml:space="preserve">Dit project is heel erg anders verlopen dan ik ooit zou hebben gedacht. Door de aparte situatie met de COVID-19 pandemie ben ik er achter gekomen dat ik niet goed presteer als ik opeens terecht kom in een situatie waar mijn hele ritme uiteenvalt. Ik vond het aan het begin moeilijk de motivatie te vinden om aan het werk te gaan. Uiteindelijk lukte het wel mede dankzij dat school open was om zelfstandig te leren. Ik ben er achter gekomen dat als ik thuis in mijn slaapkamer zit te werken dat ik mij dan minder goed kan focussen op werk doen dan als ik op school zit. Door een nieuw ritme voor mijzelf te maken is het mij uiteindelijk gelukt om alsnog wat programmeerwerk gedaan te krijgen. </w:t>
-      </w:r>
-    </w:p>
-    <w:p>
-      <w:pPr>
-        <w:rPr/>
-      </w:pPr>
-      <w:r>
-        <w:rPr>
-          <w:rtl w:val="0"/>
-        </w:rPr>
+        <w:t xml:space="preserve">Dit project is heel erg anders verlopen dan ik ooit zou hebben gedacht. Door de aparte situatie met de COVID-19 pandemie ben ik er achter gekomen dat ik niet goed presteer als ik opeens terecht kom in een situatie waar mijn hele ritme uiteenvalt. Ik vond het aan het begin moeilijk de motivatie te vinden om aan het werk te gaan. Uiteindelijk lukte het wel mede dankzij dat school open was om zelfstandig te leren. Ik ben er achter gekomen dat als ik thuis in mijn slaapkamer zit te werken dat ik mij dan minder goed kan focussen op werk doen dan als ik op school zit. Door een nieuw ritme voor mijzelf te maken is het mij uiteindelijk gelukt om alsnog wat programmeerwerk gedaan te krijgen.</w:t>
+      </w:r>
+    </w:p>
+    <w:p>
+      <w:pPr>
+        <w:rPr/>
+      </w:pPr>
+      <w:r>
+        <w:rPr>
+          <w:rtl w:val="0"/>
+        </w:rPr>
+      </w:r>
+    </w:p>
+    <w:p>
+      <w:pPr>
+        <w:rPr/>
+      </w:pPr>
+      <w:r>
+        <w:rPr>
+          <w:rtl w:val="0"/>
+        </w:rPr>
+        <w:t xml:space="preserve">Ik ben trots op dat ik een nieuwe programmeertaal en de engine Unity mezelf heb geleerd. Dit vond ik zeker moeilijk maar het gaat wel nuttig zijn in het tweede jaar omdat we dan ook met Unity moeten werken.</w:t>
+      </w:r>
+    </w:p>
+    <w:p>
+      <w:pPr>
+        <w:rPr/>
+      </w:pPr>
+      <w:r>
+        <w:rPr>
+          <w:rtl w:val="0"/>
+        </w:rPr>
+      </w:r>
+    </w:p>
+    <w:p>
+      <w:pPr>
+        <w:rPr/>
+      </w:pPr>
+      <w:r>
+        <w:rPr>
+          <w:rtl w:val="0"/>
+        </w:rPr>
+        <w:t xml:space="preserve">Waar ik niet trots op ben is mijn inzet. Ik heb aan het begin van het project mij niet zo goed ingezet op programmeren. Hier had ik natuurlijk wel redenen voor maar ik kan niet alle schuld op corona schuiven. Volgende keer als ik weer in een situatie ben waarbij ik merk dat ik te weinig werk doe, ga ik eerder om hulp vragen aan mijn LA.</w:t>
+      </w:r>
+    </w:p>
+    <w:p>
+      <w:pPr>
+        <w:rPr/>
+      </w:pPr>
+      <w:r>
+        <w:rPr>
+          <w:rtl w:val="0"/>
+        </w:rPr>
+      </w:r>
+    </w:p>
+    <w:p>
+      <w:pPr>
+        <w:rPr/>
+      </w:pPr>
+      <w:r>
+        <w:rPr>
+          <w:rtl w:val="0"/>
+        </w:rPr>
+        <w:t xml:space="preserve">Mijn leerdoel was: “Ik wil tijdens het derde blok mijn team elke keer een berichtje sturen als ik niet kan komen of te laat kom in plaats van niets laten weten.”</w:t>
+      </w:r>
+    </w:p>
+    <w:p>
+      <w:pPr>
+        <w:rPr/>
+      </w:pPr>
+      <w:r>
+        <w:rPr>
+          <w:rtl w:val="0"/>
+        </w:rPr>
+        <w:t xml:space="preserve">Ik heb mij redelijk aan dit leerdoel gehouden. Vaak als ik een minuutje of 2 later was zij ik niets, maar als ik best wat later zou zijn vertelde ik het.</w:t>
       </w:r>
     </w:p>
     <w:p>
@@ -3450,6 +3804,38 @@
         <w:rPr>
           <w:rtl w:val="0"/>
         </w:rPr>
+        <w:t xml:space="preserve">Er zijn best wel wat dingen die ik zou willen verbeteren aan mijzelf. Ik vind dat ik bij veel dingen moet kiezen voor de verstandige beslissing. Helaas is dat soms moeilijk voor mij. Het lijkt mij niet de bedoeling om in één keer alles te tackelen dus daarom wil ik mij volgend jaar als eerst focussen op beter thuis werken.</w:t>
+      </w:r>
+    </w:p>
+    <w:p>
+      <w:pPr>
+        <w:rPr/>
+      </w:pPr>
+      <w:r>
+        <w:rPr>
+          <w:rtl w:val="0"/>
+        </w:rPr>
+      </w:r>
+    </w:p>
+    <w:p>
+      <w:pPr>
+        <w:rPr/>
+      </w:pPr>
+      <w:r>
+        <w:rPr>
+          <w:rtl w:val="0"/>
+        </w:rPr>
+        <w:t xml:space="preserve">Ook voor de corona crisis had ik veel moeite met huiswerk doen. Daardoor liep ik vaak achter. Het werkt voor mij beter om mijn omgeving te scheiden. Wat ik hier mee bedoel is dat mijn slaapkamer is voor relaxen en school is voor werken. Op momenten dat ik niet op school kan werken kan ik in de huiskamer gaan zitten werken. Dan raak ik niet zo snel afgeleid.</w:t>
+      </w:r>
+    </w:p>
+    <w:p>
+      <w:pPr>
+        <w:rPr/>
+      </w:pPr>
+      <w:r>
+        <w:rPr>
+          <w:rtl w:val="0"/>
+        </w:rPr>
       </w:r>
     </w:p>
     <w:p>
@@ -3460,6 +3846,22 @@
       <w:bookmarkStart w:colFirst="0" w:colLast="0" w:name="_heading=h.1ppw1lxdzfyo" w:id="37"/>
       <w:bookmarkEnd w:id="37"/>
       <w:r>
+        <w:br w:type="page"/>
+      </w:r>
+      <w:r>
+        <w:rPr>
+          <w:rtl w:val="0"/>
+        </w:rPr>
+      </w:r>
+    </w:p>
+    <w:p>
+      <w:pPr>
+        <w:pStyle w:val="Heading2"/>
+        <w:rPr/>
+      </w:pPr>
+      <w:bookmarkStart w:colFirst="0" w:colLast="0" w:name="_heading=h.td65mepvjf92" w:id="38"/>
+      <w:bookmarkEnd w:id="38"/>
+      <w:r>
         <w:rPr>
           <w:rtl w:val="0"/>
         </w:rPr>
@@ -3471,8 +3873,8 @@
         <w:pStyle w:val="Heading3"/>
         <w:rPr/>
       </w:pPr>
-      <w:bookmarkStart w:colFirst="0" w:colLast="0" w:name="_heading=h.93uwy3g7ubzq" w:id="38"/>
-      <w:bookmarkEnd w:id="38"/>
+      <w:bookmarkStart w:colFirst="0" w:colLast="0" w:name="_heading=h.93uwy3g7ubzq" w:id="39"/>
+      <w:bookmarkEnd w:id="39"/>
       <w:r>
         <w:rPr>
           <w:rtl w:val="0"/>
@@ -3488,6 +3890,7 @@
         <w:rPr>
           <w:rtl w:val="0"/>
         </w:rPr>
+        <w:t xml:space="preserve">Ik vond het heel prettig om met je in een groepje te zitten. Ik kende je natuurlijk al omdat je bij Vivienne in de klas zit en daardoor vond ik het makkelijk om je om hulp te vragen. Je weet best veel van programmeren af en je bent heel goed in mensen helpen met een probleem (ook laat in de avond). Wat ik wel als verbeter puntje heb is dat toen je het niet eens was met hoe Kamiel zich gedroeg, dat in plaats van dat je het probeerde uit te leggen en het te deëscaleren, je er hard op in ging. Deze “beef” maakte mij een beetje ongemakkelijk omdat ik niet graag betrokken ben bij conflicten. Het zou prettiger zijn om in de toekomst wat rustiger te reageren op anderen als je er niet mee eens bent. Voor de rest was het heel prettig om met je samen te werken.</w:t>
       </w:r>
     </w:p>
     <w:p>
@@ -3505,8 +3908,8 @@
         <w:pStyle w:val="Heading3"/>
         <w:rPr/>
       </w:pPr>
-      <w:bookmarkStart w:colFirst="0" w:colLast="0" w:name="_heading=h.e4omnawtua6m" w:id="39"/>
-      <w:bookmarkEnd w:id="39"/>
+      <w:bookmarkStart w:colFirst="0" w:colLast="0" w:name="_heading=h.e4omnawtua6m" w:id="40"/>
+      <w:bookmarkEnd w:id="40"/>
       <w:r>
         <w:rPr>
           <w:rtl w:val="0"/>
@@ -3522,6 +3925,7 @@
         <w:rPr>
           <w:rtl w:val="0"/>
         </w:rPr>
+        <w:t xml:space="preserve">Ik heb gemerkt dat ik heel prettig met je samen kan werken. Toen we voor een tijdje beide naar school gingen om te werken vond ik dat er een prettige werksfeer was. Ik kon mij goed concentreren en jij hielp me met bepaalde vragen. Ik vond wel dat aan het begin van het project je vooral bezig was met de design kant en niet de technische kant. Uiteindelijk heb je wel wat gedaan aan code maar ik heb het gevoel dat het makkelijker geweest zou zijn als je vanaf het begin daar een beetje meer mee bezig was. Verder geloof ik dat je het kan want ik vind dat je erg gemotiveerd overkomt.</w:t>
       </w:r>
     </w:p>
     <w:p>
@@ -3539,8 +3943,8 @@
         <w:pStyle w:val="Heading3"/>
         <w:rPr/>
       </w:pPr>
-      <w:bookmarkStart w:colFirst="0" w:colLast="0" w:name="_heading=h.3nsyud5rg90" w:id="40"/>
-      <w:bookmarkEnd w:id="40"/>
+      <w:bookmarkStart w:colFirst="0" w:colLast="0" w:name="_heading=h.3nsyud5rg90" w:id="41"/>
+      <w:bookmarkEnd w:id="41"/>
       <w:r>
         <w:rPr>
           <w:rtl w:val="0"/>
@@ -3556,6 +3960,7 @@
         <w:rPr>
           <w:rtl w:val="0"/>
         </w:rPr>
+        <w:t xml:space="preserve">Jij bent heel goed in programmeren. Waar dit helaas wel tot leid is dat je best hoge verwachtingen hebt van andere. Voor mij is ons product best wel redelijk maar ik snap dat iemand met jouw talent daar anders over denkt. Mijn tip is dan ook dat ik heb gemerkt dat jij hoge verwachtingen hebt waardoor je misschien iets te veel druk op de rest van het team zet. Ik heb wel gemerkt dat dat veel minder is geworden sinds het begin dus dat doe je goed. Ik vond het ook heel goed dat jij al vrij snel kwam met een prototype voor het spel waardoor het makkelijker was voor de rest om aan de slag te gaan.</w:t>
       </w:r>
     </w:p>
     <w:p>
@@ -3573,13 +3978,24 @@
         <w:pStyle w:val="Heading3"/>
         <w:rPr/>
       </w:pPr>
-      <w:bookmarkStart w:colFirst="0" w:colLast="0" w:name="_heading=h.xk0hssg6uhki" w:id="41"/>
-      <w:bookmarkEnd w:id="41"/>
+      <w:bookmarkStart w:colFirst="0" w:colLast="0" w:name="_heading=h.xk0hssg6uhki" w:id="42"/>
+      <w:bookmarkEnd w:id="42"/>
       <w:r>
         <w:rPr>
           <w:rtl w:val="0"/>
         </w:rPr>
         <w:t xml:space="preserve">Daniël</w:t>
+      </w:r>
+    </w:p>
+    <w:p>
+      <w:pPr>
+        <w:rPr/>
+      </w:pPr>
+      <w:r>
+        <w:rPr>
+          <w:rtl w:val="0"/>
+        </w:rPr>
+        <w:t xml:space="preserve">Je bent een harde werker en je geeft niet snel op. Het is helaas zo dat in een situatie als deze, het net iets te veel kan worden. Dat soort dingen kunnen gebeuren en dat neem ik je zeker niet kwalijk. Het zou wel wat fijner zijn als je dit iets eerder aangeeft. Ook op momenten dat je niet aanwezig kan zijn bij een meeting heb ik liever dat je dat gewoon verteld. Verder ben je een toffe gast en ik vond het leuk om bij je in het groepje te zitten.</w:t>
       </w:r>
     </w:p>
     <w:sectPr>
@@ -4672,7 +5088,7 @@
 
 <file path=customXML/item1.xml><?xml version="1.0" encoding="utf-8"?>
 <go:gDocsCustomXmlDataStorage xmlns:go="http://customooxmlschemas.google.com/" xmlns:r="http://schemas.openxmlformats.org/officeDocument/2006/relationships">
-  <go:docsCustomData xmlns:go="http://customooxmlschemas.google.com/" roundtripDataSignature="AMtx7miau9YT2Xu1laCASQMx3cUDTqEqMQ==">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</go:docsCustomData>
+  <go:docsCustomData xmlns:go="http://customooxmlschemas.google.com/" roundtripDataSignature="AMtx7miemyoe8E39d+NlYwwyvpkg/sCvPw==">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</go:docsCustomData>
 </go:gDocsCustomXmlDataStorage>
 </file>
 

</xml_diff>